<commit_message>
docs of ITestListener. and IRetryAnalyzer added
</commit_message>
<xml_diff>
--- a/expalintion/listners/002_ITestListener.docx
+++ b/expalintion/listners/002_ITestListener.docx
@@ -25,6 +25,7 @@
           <w:szCs w:val="36"/>
         </w:rPr>
       </w:pPr>
+      <w:proofErr w:type="spellStart"/>
       <w:r>
         <w:rPr>
           <w:b/>
@@ -35,6 +36,7 @@
         </w:rPr>
         <w:t>ITestListener</w:t>
       </w:r>
+      <w:proofErr w:type="spellEnd"/>
     </w:p>
     <w:p>
       <w:pPr>
@@ -45,7 +47,15 @@
         </w:numPr>
       </w:pPr>
       <w:r>
-        <w:t>What is ITestListener?</w:t>
+        <w:t xml:space="preserve">What is </w:t>
+      </w:r>
+      <w:proofErr w:type="spellStart"/>
+      <w:r>
+        <w:t>ITestListener</w:t>
+      </w:r>
+      <w:proofErr w:type="spellEnd"/>
+      <w:r>
+        <w:t>?</w:t>
       </w:r>
     </w:p>
     <w:p>
@@ -56,8 +66,13 @@
           <w:numId w:val="1"/>
         </w:numPr>
       </w:pPr>
-      <w:r>
-        <w:t>ITestListener is an interface provided by TestNG that lets you listen to important events during the execution of test methods.</w:t>
+      <w:proofErr w:type="spellStart"/>
+      <w:r>
+        <w:t>ITestListener</w:t>
+      </w:r>
+      <w:proofErr w:type="spellEnd"/>
+      <w:r>
+        <w:t xml:space="preserve"> is an interface provided by TestNG that lets you listen to important events during the execution of test methods.</w:t>
       </w:r>
     </w:p>
     <w:p>
@@ -84,6 +99,7 @@
       <w:r>
         <w:t xml:space="preserve">Why is </w:t>
       </w:r>
+      <w:proofErr w:type="spellStart"/>
       <w:r>
         <w:rPr>
           <w:rStyle w:val="HTMLCode"/>
@@ -91,6 +107,7 @@
         </w:rPr>
         <w:t>ITestListener</w:t>
       </w:r>
+      <w:proofErr w:type="spellEnd"/>
       <w:r>
         <w:t xml:space="preserve"> Useful?</w:t>
       </w:r>
@@ -156,7 +173,15 @@
         </w:numPr>
       </w:pPr>
       <w:r>
-        <w:t>Automatically improving reports like Allure, ExtentReports, etc.</w:t>
+        <w:t xml:space="preserve">Automatically improving reports like Allure, </w:t>
+      </w:r>
+      <w:proofErr w:type="spellStart"/>
+      <w:r>
+        <w:t>ExtentReports</w:t>
+      </w:r>
+      <w:proofErr w:type="spellEnd"/>
+      <w:r>
+        <w:t>, etc.</w:t>
       </w:r>
     </w:p>
     <w:p>
@@ -168,7 +193,15 @@
         </w:numPr>
       </w:pPr>
       <w:r>
-        <w:t>Making tests more maintainable and DRY (Don't Repeat Yourself).</w:t>
+        <w:t xml:space="preserve">Making tests </w:t>
+      </w:r>
+      <w:proofErr w:type="gramStart"/>
+      <w:r>
+        <w:t>more maintainable and DRY</w:t>
+      </w:r>
+      <w:proofErr w:type="gramEnd"/>
+      <w:r>
+        <w:t xml:space="preserve"> (Don't Repeat Yourself).</w:t>
       </w:r>
     </w:p>
     <w:p>
@@ -186,7 +219,15 @@
         </w:numPr>
       </w:pPr>
       <w:r>
-        <w:t>Where is ITestListener Used in a Project?</w:t>
+        <w:t xml:space="preserve">Where is </w:t>
+      </w:r>
+      <w:proofErr w:type="spellStart"/>
+      <w:r>
+        <w:t>ITestListener</w:t>
+      </w:r>
+      <w:proofErr w:type="spellEnd"/>
+      <w:r>
+        <w:t xml:space="preserve"> Used in a Project?</w:t>
       </w:r>
     </w:p>
     <w:p>
@@ -246,7 +287,15 @@
         </w:numPr>
       </w:pPr>
       <w:r>
-        <w:t>Retry Handling (combine with IRetryAnalyzer)</w:t>
+        <w:t xml:space="preserve">Retry Handling (combine with </w:t>
+      </w:r>
+      <w:proofErr w:type="spellStart"/>
+      <w:r>
+        <w:t>IRetryAnalyzer</w:t>
+      </w:r>
+      <w:proofErr w:type="spellEnd"/>
+      <w:r>
+        <w:t>)</w:t>
       </w:r>
     </w:p>
     <w:p>
@@ -272,6 +321,7 @@
       <w:r>
         <w:t xml:space="preserve">How is </w:t>
       </w:r>
+      <w:proofErr w:type="spellStart"/>
       <w:r>
         <w:rPr>
           <w:rStyle w:val="HTMLCode"/>
@@ -279,6 +329,7 @@
         </w:rPr>
         <w:t>ITestListener</w:t>
       </w:r>
+      <w:proofErr w:type="spellEnd"/>
       <w:r>
         <w:t xml:space="preserve"> Used?</w:t>
       </w:r>
@@ -316,7 +367,28 @@
         </w:numPr>
       </w:pPr>
       <w:r>
-        <w:t>Override methods like onTestSuccess(), onTestFailure(), etc.</w:t>
+        <w:t xml:space="preserve">Override methods like </w:t>
+      </w:r>
+      <w:proofErr w:type="spellStart"/>
+      <w:proofErr w:type="gramStart"/>
+      <w:r>
+        <w:t>onTestSuccess</w:t>
+      </w:r>
+      <w:proofErr w:type="spellEnd"/>
+      <w:r>
+        <w:t>(</w:t>
+      </w:r>
+      <w:proofErr w:type="gramEnd"/>
+      <w:r>
+        <w:t xml:space="preserve">), </w:t>
+      </w:r>
+      <w:proofErr w:type="spellStart"/>
+      <w:r>
+        <w:t>onTestFailure</w:t>
+      </w:r>
+      <w:proofErr w:type="spellEnd"/>
+      <w:r>
+        <w:t>(), etc.</w:t>
       </w:r>
     </w:p>
     <w:p>
@@ -372,6 +444,7 @@
       <w:r>
         <w:t xml:space="preserve">Key Methods of </w:t>
       </w:r>
+      <w:proofErr w:type="spellStart"/>
       <w:r>
         <w:rPr>
           <w:rStyle w:val="HTMLCode"/>
@@ -379,6 +452,7 @@
         </w:rPr>
         <w:t>ITestListener</w:t>
       </w:r>
+      <w:proofErr w:type="spellEnd"/>
     </w:p>
     <w:p>
       <w:pPr>
@@ -388,8 +462,23 @@
           <w:numId w:val="1"/>
         </w:numPr>
       </w:pPr>
-      <w:r>
-        <w:t>onTestStart(ITestResult result)</w:t>
+      <w:proofErr w:type="spellStart"/>
+      <w:proofErr w:type="gramStart"/>
+      <w:r>
+        <w:t>onTestStart</w:t>
+      </w:r>
+      <w:proofErr w:type="spellEnd"/>
+      <w:r>
+        <w:t>(</w:t>
+      </w:r>
+      <w:proofErr w:type="spellStart"/>
+      <w:proofErr w:type="gramEnd"/>
+      <w:r>
+        <w:t>ITestResult</w:t>
+      </w:r>
+      <w:proofErr w:type="spellEnd"/>
+      <w:r>
+        <w:t xml:space="preserve"> result)</w:t>
       </w:r>
       <w:r>
         <w:tab/>
@@ -415,8 +504,23 @@
           <w:numId w:val="1"/>
         </w:numPr>
       </w:pPr>
-      <w:r>
-        <w:t>onTestSuccess(ITestResult result)</w:t>
+      <w:proofErr w:type="spellStart"/>
+      <w:proofErr w:type="gramStart"/>
+      <w:r>
+        <w:t>onTestSuccess</w:t>
+      </w:r>
+      <w:proofErr w:type="spellEnd"/>
+      <w:r>
+        <w:t>(</w:t>
+      </w:r>
+      <w:proofErr w:type="spellStart"/>
+      <w:proofErr w:type="gramEnd"/>
+      <w:r>
+        <w:t>ITestResult</w:t>
+      </w:r>
+      <w:proofErr w:type="spellEnd"/>
+      <w:r>
+        <w:t xml:space="preserve"> result)</w:t>
       </w:r>
       <w:r>
         <w:tab/>
@@ -442,8 +546,23 @@
           <w:numId w:val="1"/>
         </w:numPr>
       </w:pPr>
-      <w:r>
-        <w:t>onTestFailure(ITestResult result)</w:t>
+      <w:proofErr w:type="spellStart"/>
+      <w:proofErr w:type="gramStart"/>
+      <w:r>
+        <w:t>onTestFailure</w:t>
+      </w:r>
+      <w:proofErr w:type="spellEnd"/>
+      <w:r>
+        <w:t>(</w:t>
+      </w:r>
+      <w:proofErr w:type="spellStart"/>
+      <w:proofErr w:type="gramEnd"/>
+      <w:r>
+        <w:t>ITestResult</w:t>
+      </w:r>
+      <w:proofErr w:type="spellEnd"/>
+      <w:r>
+        <w:t xml:space="preserve"> result)</w:t>
       </w:r>
       <w:r>
         <w:tab/>
@@ -469,8 +588,23 @@
           <w:numId w:val="1"/>
         </w:numPr>
       </w:pPr>
-      <w:r>
-        <w:t>onTestSkipped(ITestResult result)</w:t>
+      <w:proofErr w:type="spellStart"/>
+      <w:proofErr w:type="gramStart"/>
+      <w:r>
+        <w:t>onTestSkipped</w:t>
+      </w:r>
+      <w:proofErr w:type="spellEnd"/>
+      <w:r>
+        <w:t>(</w:t>
+      </w:r>
+      <w:proofErr w:type="spellStart"/>
+      <w:proofErr w:type="gramEnd"/>
+      <w:r>
+        <w:t>ITestResult</w:t>
+      </w:r>
+      <w:proofErr w:type="spellEnd"/>
+      <w:r>
+        <w:t xml:space="preserve"> result)</w:t>
       </w:r>
     </w:p>
     <w:p>
@@ -493,8 +627,23 @@
           <w:numId w:val="1"/>
         </w:numPr>
       </w:pPr>
-      <w:r>
-        <w:t>onStart(ITestContext context)</w:t>
+      <w:proofErr w:type="spellStart"/>
+      <w:proofErr w:type="gramStart"/>
+      <w:r>
+        <w:t>onStart</w:t>
+      </w:r>
+      <w:proofErr w:type="spellEnd"/>
+      <w:r>
+        <w:t>(</w:t>
+      </w:r>
+      <w:proofErr w:type="spellStart"/>
+      <w:proofErr w:type="gramEnd"/>
+      <w:r>
+        <w:t>ITestContext</w:t>
+      </w:r>
+      <w:proofErr w:type="spellEnd"/>
+      <w:r>
+        <w:t xml:space="preserve"> context)</w:t>
       </w:r>
     </w:p>
     <w:p>
@@ -517,9 +666,24 @@
           <w:numId w:val="1"/>
         </w:numPr>
       </w:pPr>
+      <w:proofErr w:type="spellStart"/>
+      <w:proofErr w:type="gramStart"/>
       <w:r>
         <w:lastRenderedPageBreak/>
-        <w:t>onFinish(ITestContext context)</w:t>
+        <w:t>onFinish</w:t>
+      </w:r>
+      <w:proofErr w:type="spellEnd"/>
+      <w:r>
+        <w:t>(</w:t>
+      </w:r>
+      <w:proofErr w:type="spellStart"/>
+      <w:proofErr w:type="gramEnd"/>
+      <w:r>
+        <w:t>ITestContext</w:t>
+      </w:r>
+      <w:proofErr w:type="spellEnd"/>
+      <w:r>
+        <w:t xml:space="preserve"> context)</w:t>
       </w:r>
     </w:p>
     <w:p>
@@ -686,8 +850,18 @@
           <w:sz w:val="32"/>
           <w:szCs w:val="32"/>
         </w:rPr>
-        <w:t xml:space="preserve"> Advantages of Using ITestListener</w:t>
-      </w:r>
+        <w:t xml:space="preserve"> Advantages of Using </w:t>
+      </w:r>
+      <w:proofErr w:type="spellStart"/>
+      <w:r>
+        <w:rPr>
+          <w:color w:val="FF0000"/>
+          <w:sz w:val="32"/>
+          <w:szCs w:val="32"/>
+        </w:rPr>
+        <w:t>ITestListener</w:t>
+      </w:r>
+      <w:proofErr w:type="spellEnd"/>
     </w:p>
     <w:p>
       <w:pPr>
@@ -1247,7 +1421,1983 @@
           </w:p>
         </w:tc>
       </w:tr>
+      <w:tr>
+        <w:trPr>
+          <w:tblCellSpacing w:w="15" w:type="dxa"/>
+        </w:trPr>
+        <w:tc>
+          <w:tcPr>
+            <w:tcW w:w="0" w:type="auto"/>
+            <w:tcMar>
+              <w:top w:w="15" w:type="dxa"/>
+              <w:left w:w="15" w:type="dxa"/>
+              <w:bottom w:w="15" w:type="dxa"/>
+              <w:right w:w="15" w:type="dxa"/>
+            </w:tcMar>
+            <w:vAlign w:val="center"/>
+          </w:tcPr>
+          <w:p>
+            <w:pPr>
+              <w:spacing w:after="0" w:line="240" w:lineRule="auto"/>
+              <w:rPr>
+                <w:rFonts w:ascii="Times New Roman" w:eastAsia="Times New Roman" w:hAnsi="Times New Roman" w:cs="Times New Roman"/>
+                <w:kern w:val="0"/>
+                <w:sz w:val="24"/>
+                <w:szCs w:val="24"/>
+                <w14:ligatures w14:val="none"/>
+              </w:rPr>
+            </w:pPr>
+          </w:p>
+          <w:p>
+            <w:pPr>
+              <w:spacing w:after="0" w:line="240" w:lineRule="auto"/>
+              <w:rPr>
+                <w:rFonts w:ascii="Times New Roman" w:eastAsia="Times New Roman" w:hAnsi="Times New Roman" w:cs="Times New Roman"/>
+                <w:kern w:val="0"/>
+                <w:sz w:val="24"/>
+                <w:szCs w:val="24"/>
+                <w14:ligatures w14:val="none"/>
+              </w:rPr>
+            </w:pPr>
+          </w:p>
+        </w:tc>
+        <w:tc>
+          <w:tcPr>
+            <w:tcW w:w="0" w:type="auto"/>
+            <w:tcMar>
+              <w:top w:w="15" w:type="dxa"/>
+              <w:left w:w="15" w:type="dxa"/>
+              <w:bottom w:w="15" w:type="dxa"/>
+              <w:right w:w="15" w:type="dxa"/>
+            </w:tcMar>
+            <w:vAlign w:val="center"/>
+          </w:tcPr>
+          <w:p>
+            <w:pPr>
+              <w:spacing w:after="0" w:line="240" w:lineRule="auto"/>
+              <w:rPr>
+                <w:rFonts w:ascii="Times New Roman" w:eastAsia="Times New Roman" w:hAnsi="Times New Roman" w:cs="Times New Roman"/>
+                <w:kern w:val="0"/>
+                <w:sz w:val="24"/>
+                <w:szCs w:val="24"/>
+                <w14:ligatures w14:val="none"/>
+              </w:rPr>
+            </w:pPr>
+          </w:p>
+        </w:tc>
+      </w:tr>
     </w:tbl>
+    <w:p/>
+    <w:p/>
+    <w:p/>
+    <w:p/>
+    <w:p/>
+    <w:p/>
+    <w:p/>
+    <w:p/>
+    <w:p>
+      <w:pPr>
+        <w:jc w:val="center"/>
+        <w:rPr>
+          <w:b/>
+          <w:bCs/>
+          <w:color w:val="FF0000"/>
+          <w:sz w:val="40"/>
+          <w:szCs w:val="40"/>
+        </w:rPr>
+      </w:pPr>
+      <w:r>
+        <w:rPr>
+          <w:b/>
+          <w:bCs/>
+          <w:color w:val="FF0000"/>
+          <w:sz w:val="40"/>
+          <w:szCs w:val="40"/>
+        </w:rPr>
+        <w:t xml:space="preserve">AI </w:t>
+      </w:r>
+      <w:proofErr w:type="spellStart"/>
+      <w:r>
+        <w:rPr>
+          <w:b/>
+          <w:bCs/>
+          <w:color w:val="FF0000"/>
+          <w:sz w:val="40"/>
+          <w:szCs w:val="40"/>
+        </w:rPr>
+        <w:t>Promot</w:t>
+      </w:r>
+      <w:proofErr w:type="spellEnd"/>
+    </w:p>
+    <w:p>
+      <w:pPr>
+        <w:jc w:val="center"/>
+        <w:rPr>
+          <w:b/>
+          <w:bCs/>
+          <w:color w:val="FF0000"/>
+          <w:sz w:val="40"/>
+          <w:szCs w:val="40"/>
+        </w:rPr>
+      </w:pPr>
+    </w:p>
+    <w:p>
+      <w:pPr>
+        <w:spacing w:before="100" w:beforeAutospacing="1" w:after="100" w:afterAutospacing="1" w:line="240" w:lineRule="auto"/>
+        <w:outlineLvl w:val="2"/>
+        <w:rPr>
+          <w:rFonts w:ascii="Times New Roman" w:eastAsia="Times New Roman" w:hAnsi="Times New Roman" w:cs="Times New Roman"/>
+          <w:b/>
+          <w:bCs/>
+          <w:kern w:val="0"/>
+          <w:sz w:val="27"/>
+          <w:szCs w:val="27"/>
+          <w14:ligatures w14:val="none"/>
+        </w:rPr>
+      </w:pPr>
+      <w:r>
+        <w:rPr>
+          <w:rFonts w:ascii="Times New Roman" w:eastAsia="Times New Roman" w:hAnsi="Times New Roman" w:cs="Times New Roman"/>
+          <w:b/>
+          <w:bCs/>
+          <w:kern w:val="0"/>
+          <w:sz w:val="27"/>
+          <w:szCs w:val="27"/>
+          <w14:ligatures w14:val="none"/>
+        </w:rPr>
+        <w:t xml:space="preserve">. Overview of </w:t>
+      </w:r>
+      <w:proofErr w:type="spellStart"/>
+      <w:r>
+        <w:rPr>
+          <w:rFonts w:ascii="Times New Roman" w:eastAsia="Times New Roman" w:hAnsi="Times New Roman" w:cs="Times New Roman"/>
+          <w:b/>
+          <w:bCs/>
+          <w:kern w:val="0"/>
+          <w:sz w:val="27"/>
+          <w:szCs w:val="27"/>
+          <w14:ligatures w14:val="none"/>
+        </w:rPr>
+        <w:t>ITestListener</w:t>
+      </w:r>
+      <w:proofErr w:type="spellEnd"/>
+    </w:p>
+    <w:p>
+      <w:pPr>
+        <w:numPr>
+          <w:ilvl w:val="0"/>
+          <w:numId w:val="3"/>
+        </w:numPr>
+        <w:spacing w:before="100" w:beforeAutospacing="1" w:after="100" w:afterAutospacing="1" w:line="240" w:lineRule="auto"/>
+        <w:rPr>
+          <w:rFonts w:ascii="Times New Roman" w:eastAsia="Times New Roman" w:hAnsi="Times New Roman" w:cs="Times New Roman"/>
+          <w:kern w:val="0"/>
+          <w:sz w:val="24"/>
+          <w:szCs w:val="24"/>
+          <w14:ligatures w14:val="none"/>
+        </w:rPr>
+      </w:pPr>
+      <w:r>
+        <w:rPr>
+          <w:rFonts w:ascii="Times New Roman" w:eastAsia="Times New Roman" w:hAnsi="Times New Roman" w:cs="Times New Roman"/>
+          <w:kern w:val="0"/>
+          <w:sz w:val="24"/>
+          <w:szCs w:val="24"/>
+          <w14:ligatures w14:val="none"/>
+        </w:rPr>
+        <w:t xml:space="preserve">The code should use </w:t>
+      </w:r>
+      <w:proofErr w:type="spellStart"/>
+      <w:r>
+        <w:rPr>
+          <w:rFonts w:ascii="Times New Roman" w:eastAsia="Times New Roman" w:hAnsi="Times New Roman" w:cs="Times New Roman"/>
+          <w:b/>
+          <w:bCs/>
+          <w:kern w:val="0"/>
+          <w:sz w:val="24"/>
+          <w:szCs w:val="24"/>
+          <w14:ligatures w14:val="none"/>
+        </w:rPr>
+        <w:t>ITestListener</w:t>
+      </w:r>
+      <w:proofErr w:type="spellEnd"/>
+      <w:r>
+        <w:rPr>
+          <w:rFonts w:ascii="Times New Roman" w:eastAsia="Times New Roman" w:hAnsi="Times New Roman" w:cs="Times New Roman"/>
+          <w:kern w:val="0"/>
+          <w:sz w:val="24"/>
+          <w:szCs w:val="24"/>
+          <w14:ligatures w14:val="none"/>
+        </w:rPr>
+        <w:t xml:space="preserve"> to listen to events during the execution of test methods such as test start, success, failure, and skip.</w:t>
+      </w:r>
+    </w:p>
+    <w:p>
+      <w:pPr>
+        <w:spacing w:before="100" w:beforeAutospacing="1" w:after="100" w:afterAutospacing="1" w:line="240" w:lineRule="auto"/>
+        <w:outlineLvl w:val="2"/>
+        <w:rPr>
+          <w:rFonts w:ascii="Times New Roman" w:eastAsia="Times New Roman" w:hAnsi="Times New Roman" w:cs="Times New Roman"/>
+          <w:b/>
+          <w:bCs/>
+          <w:kern w:val="0"/>
+          <w:sz w:val="27"/>
+          <w:szCs w:val="27"/>
+          <w14:ligatures w14:val="none"/>
+        </w:rPr>
+      </w:pPr>
+      <w:r>
+        <w:rPr>
+          <w:rFonts w:ascii="Times New Roman" w:eastAsia="Times New Roman" w:hAnsi="Times New Roman" w:cs="Times New Roman"/>
+          <w:b/>
+          <w:bCs/>
+          <w:kern w:val="0"/>
+          <w:sz w:val="27"/>
+          <w:szCs w:val="27"/>
+          <w14:ligatures w14:val="none"/>
+        </w:rPr>
+        <w:t>2. Key Features to Implement:</w:t>
+      </w:r>
+    </w:p>
+    <w:p>
+      <w:pPr>
+        <w:numPr>
+          <w:ilvl w:val="0"/>
+          <w:numId w:val="4"/>
+        </w:numPr>
+        <w:spacing w:before="100" w:beforeAutospacing="1" w:after="100" w:afterAutospacing="1" w:line="240" w:lineRule="auto"/>
+        <w:rPr>
+          <w:rFonts w:ascii="Times New Roman" w:eastAsia="Times New Roman" w:hAnsi="Times New Roman" w:cs="Times New Roman"/>
+          <w:kern w:val="0"/>
+          <w:sz w:val="24"/>
+          <w:szCs w:val="24"/>
+          <w14:ligatures w14:val="none"/>
+        </w:rPr>
+      </w:pPr>
+      <w:r>
+        <w:rPr>
+          <w:rFonts w:ascii="Times New Roman" w:eastAsia="Times New Roman" w:hAnsi="Times New Roman" w:cs="Times New Roman"/>
+          <w:b/>
+          <w:bCs/>
+          <w:kern w:val="0"/>
+          <w:sz w:val="24"/>
+          <w:szCs w:val="24"/>
+          <w14:ligatures w14:val="none"/>
+        </w:rPr>
+        <w:t>Logging</w:t>
+      </w:r>
+      <w:r>
+        <w:rPr>
+          <w:rFonts w:ascii="Times New Roman" w:eastAsia="Times New Roman" w:hAnsi="Times New Roman" w:cs="Times New Roman"/>
+          <w:kern w:val="0"/>
+          <w:sz w:val="24"/>
+          <w:szCs w:val="24"/>
+          <w14:ligatures w14:val="none"/>
+        </w:rPr>
+        <w:t>: Capture logs at various stages of test execution.</w:t>
+      </w:r>
+    </w:p>
+    <w:p>
+      <w:pPr>
+        <w:numPr>
+          <w:ilvl w:val="0"/>
+          <w:numId w:val="4"/>
+        </w:numPr>
+        <w:spacing w:before="100" w:beforeAutospacing="1" w:after="100" w:afterAutospacing="1" w:line="240" w:lineRule="auto"/>
+        <w:rPr>
+          <w:rFonts w:ascii="Times New Roman" w:eastAsia="Times New Roman" w:hAnsi="Times New Roman" w:cs="Times New Roman"/>
+          <w:kern w:val="0"/>
+          <w:sz w:val="24"/>
+          <w:szCs w:val="24"/>
+          <w14:ligatures w14:val="none"/>
+        </w:rPr>
+      </w:pPr>
+      <w:r>
+        <w:rPr>
+          <w:rFonts w:ascii="Times New Roman" w:eastAsia="Times New Roman" w:hAnsi="Times New Roman" w:cs="Times New Roman"/>
+          <w:b/>
+          <w:bCs/>
+          <w:kern w:val="0"/>
+          <w:sz w:val="24"/>
+          <w:szCs w:val="24"/>
+          <w14:ligatures w14:val="none"/>
+        </w:rPr>
+        <w:t>Screenshots</w:t>
+      </w:r>
+      <w:r>
+        <w:rPr>
+          <w:rFonts w:ascii="Times New Roman" w:eastAsia="Times New Roman" w:hAnsi="Times New Roman" w:cs="Times New Roman"/>
+          <w:kern w:val="0"/>
+          <w:sz w:val="24"/>
+          <w:szCs w:val="24"/>
+          <w14:ligatures w14:val="none"/>
+        </w:rPr>
+        <w:t>: Take screenshots when a test fails.</w:t>
+      </w:r>
+    </w:p>
+    <w:p>
+      <w:pPr>
+        <w:numPr>
+          <w:ilvl w:val="0"/>
+          <w:numId w:val="4"/>
+        </w:numPr>
+        <w:spacing w:before="100" w:beforeAutospacing="1" w:after="100" w:afterAutospacing="1" w:line="240" w:lineRule="auto"/>
+        <w:rPr>
+          <w:rFonts w:ascii="Times New Roman" w:eastAsia="Times New Roman" w:hAnsi="Times New Roman" w:cs="Times New Roman"/>
+          <w:kern w:val="0"/>
+          <w:sz w:val="24"/>
+          <w:szCs w:val="24"/>
+          <w14:ligatures w14:val="none"/>
+        </w:rPr>
+      </w:pPr>
+      <w:r>
+        <w:rPr>
+          <w:rFonts w:ascii="Times New Roman" w:eastAsia="Times New Roman" w:hAnsi="Times New Roman" w:cs="Times New Roman"/>
+          <w:b/>
+          <w:bCs/>
+          <w:kern w:val="0"/>
+          <w:sz w:val="24"/>
+          <w:szCs w:val="24"/>
+          <w14:ligatures w14:val="none"/>
+        </w:rPr>
+        <w:t>Retry Handling</w:t>
+      </w:r>
+      <w:r>
+        <w:rPr>
+          <w:rFonts w:ascii="Times New Roman" w:eastAsia="Times New Roman" w:hAnsi="Times New Roman" w:cs="Times New Roman"/>
+          <w:kern w:val="0"/>
+          <w:sz w:val="24"/>
+          <w:szCs w:val="24"/>
+          <w14:ligatures w14:val="none"/>
+        </w:rPr>
+        <w:t xml:space="preserve">: Use </w:t>
+      </w:r>
+      <w:proofErr w:type="spellStart"/>
+      <w:r>
+        <w:rPr>
+          <w:rFonts w:ascii="Times New Roman" w:eastAsia="Times New Roman" w:hAnsi="Times New Roman" w:cs="Times New Roman"/>
+          <w:kern w:val="0"/>
+          <w:sz w:val="24"/>
+          <w:szCs w:val="24"/>
+          <w14:ligatures w14:val="none"/>
+        </w:rPr>
+        <w:t>ITestListener</w:t>
+      </w:r>
+      <w:proofErr w:type="spellEnd"/>
+      <w:r>
+        <w:rPr>
+          <w:rFonts w:ascii="Times New Roman" w:eastAsia="Times New Roman" w:hAnsi="Times New Roman" w:cs="Times New Roman"/>
+          <w:kern w:val="0"/>
+          <w:sz w:val="24"/>
+          <w:szCs w:val="24"/>
+          <w14:ligatures w14:val="none"/>
+        </w:rPr>
+        <w:t xml:space="preserve"> in combination with </w:t>
+      </w:r>
+      <w:proofErr w:type="spellStart"/>
+      <w:r>
+        <w:rPr>
+          <w:rFonts w:ascii="Times New Roman" w:eastAsia="Times New Roman" w:hAnsi="Times New Roman" w:cs="Times New Roman"/>
+          <w:kern w:val="0"/>
+          <w:sz w:val="24"/>
+          <w:szCs w:val="24"/>
+          <w14:ligatures w14:val="none"/>
+        </w:rPr>
+        <w:t>IRetryAnalyzer</w:t>
+      </w:r>
+      <w:proofErr w:type="spellEnd"/>
+      <w:r>
+        <w:rPr>
+          <w:rFonts w:ascii="Times New Roman" w:eastAsia="Times New Roman" w:hAnsi="Times New Roman" w:cs="Times New Roman"/>
+          <w:kern w:val="0"/>
+          <w:sz w:val="24"/>
+          <w:szCs w:val="24"/>
+          <w14:ligatures w14:val="none"/>
+        </w:rPr>
+        <w:t xml:space="preserve"> to handle retries for failed tests.</w:t>
+      </w:r>
+    </w:p>
+    <w:p>
+      <w:pPr>
+        <w:numPr>
+          <w:ilvl w:val="0"/>
+          <w:numId w:val="4"/>
+        </w:numPr>
+        <w:spacing w:before="100" w:beforeAutospacing="1" w:after="100" w:afterAutospacing="1" w:line="240" w:lineRule="auto"/>
+        <w:rPr>
+          <w:rFonts w:ascii="Times New Roman" w:eastAsia="Times New Roman" w:hAnsi="Times New Roman" w:cs="Times New Roman"/>
+          <w:kern w:val="0"/>
+          <w:sz w:val="24"/>
+          <w:szCs w:val="24"/>
+          <w14:ligatures w14:val="none"/>
+        </w:rPr>
+      </w:pPr>
+      <w:r>
+        <w:rPr>
+          <w:rFonts w:ascii="Times New Roman" w:eastAsia="Times New Roman" w:hAnsi="Times New Roman" w:cs="Times New Roman"/>
+          <w:b/>
+          <w:bCs/>
+          <w:kern w:val="0"/>
+          <w:sz w:val="24"/>
+          <w:szCs w:val="24"/>
+          <w14:ligatures w14:val="none"/>
+        </w:rPr>
+        <w:t>Reporting</w:t>
+      </w:r>
+      <w:r>
+        <w:rPr>
+          <w:rFonts w:ascii="Times New Roman" w:eastAsia="Times New Roman" w:hAnsi="Times New Roman" w:cs="Times New Roman"/>
+          <w:kern w:val="0"/>
+          <w:sz w:val="24"/>
+          <w:szCs w:val="24"/>
+          <w14:ligatures w14:val="none"/>
+        </w:rPr>
+        <w:t xml:space="preserve">: Attach logs and screenshots to reporting tools like </w:t>
+      </w:r>
+      <w:r>
+        <w:rPr>
+          <w:rFonts w:ascii="Times New Roman" w:eastAsia="Times New Roman" w:hAnsi="Times New Roman" w:cs="Times New Roman"/>
+          <w:b/>
+          <w:bCs/>
+          <w:kern w:val="0"/>
+          <w:sz w:val="24"/>
+          <w:szCs w:val="24"/>
+          <w14:ligatures w14:val="none"/>
+        </w:rPr>
+        <w:t>Allure</w:t>
+      </w:r>
+      <w:r>
+        <w:rPr>
+          <w:rFonts w:ascii="Times New Roman" w:eastAsia="Times New Roman" w:hAnsi="Times New Roman" w:cs="Times New Roman"/>
+          <w:kern w:val="0"/>
+          <w:sz w:val="24"/>
+          <w:szCs w:val="24"/>
+          <w14:ligatures w14:val="none"/>
+        </w:rPr>
+        <w:t xml:space="preserve"> or </w:t>
+      </w:r>
+      <w:proofErr w:type="spellStart"/>
+      <w:r>
+        <w:rPr>
+          <w:rFonts w:ascii="Times New Roman" w:eastAsia="Times New Roman" w:hAnsi="Times New Roman" w:cs="Times New Roman"/>
+          <w:b/>
+          <w:bCs/>
+          <w:kern w:val="0"/>
+          <w:sz w:val="24"/>
+          <w:szCs w:val="24"/>
+          <w14:ligatures w14:val="none"/>
+        </w:rPr>
+        <w:t>ExtentReports</w:t>
+      </w:r>
+      <w:proofErr w:type="spellEnd"/>
+      <w:r>
+        <w:rPr>
+          <w:rFonts w:ascii="Times New Roman" w:eastAsia="Times New Roman" w:hAnsi="Times New Roman" w:cs="Times New Roman"/>
+          <w:kern w:val="0"/>
+          <w:sz w:val="24"/>
+          <w:szCs w:val="24"/>
+          <w14:ligatures w14:val="none"/>
+        </w:rPr>
+        <w:t xml:space="preserve"> for richer test reports.</w:t>
+      </w:r>
+    </w:p>
+    <w:p>
+      <w:pPr>
+        <w:numPr>
+          <w:ilvl w:val="0"/>
+          <w:numId w:val="4"/>
+        </w:numPr>
+        <w:spacing w:before="100" w:beforeAutospacing="1" w:after="100" w:afterAutospacing="1" w:line="240" w:lineRule="auto"/>
+        <w:rPr>
+          <w:rFonts w:ascii="Times New Roman" w:eastAsia="Times New Roman" w:hAnsi="Times New Roman" w:cs="Times New Roman"/>
+          <w:kern w:val="0"/>
+          <w:sz w:val="24"/>
+          <w:szCs w:val="24"/>
+          <w14:ligatures w14:val="none"/>
+        </w:rPr>
+      </w:pPr>
+      <w:r>
+        <w:rPr>
+          <w:rFonts w:ascii="Times New Roman" w:eastAsia="Times New Roman" w:hAnsi="Times New Roman" w:cs="Times New Roman"/>
+          <w:b/>
+          <w:bCs/>
+          <w:kern w:val="0"/>
+          <w:sz w:val="24"/>
+          <w:szCs w:val="24"/>
+          <w14:ligatures w14:val="none"/>
+        </w:rPr>
+        <w:t>Custom Behaviors</w:t>
+      </w:r>
+      <w:r>
+        <w:rPr>
+          <w:rFonts w:ascii="Times New Roman" w:eastAsia="Times New Roman" w:hAnsi="Times New Roman" w:cs="Times New Roman"/>
+          <w:kern w:val="0"/>
+          <w:sz w:val="24"/>
+          <w:szCs w:val="24"/>
+          <w14:ligatures w14:val="none"/>
+        </w:rPr>
+        <w:t>: Implement custom behaviors such as sending notifications or alerts when a test fails.</w:t>
+      </w:r>
+    </w:p>
+    <w:p>
+      <w:pPr>
+        <w:spacing w:before="100" w:beforeAutospacing="1" w:after="100" w:afterAutospacing="1" w:line="240" w:lineRule="auto"/>
+        <w:outlineLvl w:val="2"/>
+        <w:rPr>
+          <w:rFonts w:ascii="Times New Roman" w:eastAsia="Times New Roman" w:hAnsi="Times New Roman" w:cs="Times New Roman"/>
+          <w:b/>
+          <w:bCs/>
+          <w:kern w:val="0"/>
+          <w:sz w:val="27"/>
+          <w:szCs w:val="27"/>
+          <w14:ligatures w14:val="none"/>
+        </w:rPr>
+      </w:pPr>
+      <w:r>
+        <w:rPr>
+          <w:rFonts w:ascii="Times New Roman" w:eastAsia="Times New Roman" w:hAnsi="Times New Roman" w:cs="Times New Roman"/>
+          <w:b/>
+          <w:bCs/>
+          <w:kern w:val="0"/>
+          <w:sz w:val="27"/>
+          <w:szCs w:val="27"/>
+          <w14:ligatures w14:val="none"/>
+        </w:rPr>
+        <w:t>3. Code Structure</w:t>
+      </w:r>
+    </w:p>
+    <w:p>
+      <w:pPr>
+        <w:numPr>
+          <w:ilvl w:val="0"/>
+          <w:numId w:val="5"/>
+        </w:numPr>
+        <w:spacing w:before="100" w:beforeAutospacing="1" w:after="100" w:afterAutospacing="1" w:line="240" w:lineRule="auto"/>
+        <w:rPr>
+          <w:rFonts w:ascii="Times New Roman" w:eastAsia="Times New Roman" w:hAnsi="Times New Roman" w:cs="Times New Roman"/>
+          <w:kern w:val="0"/>
+          <w:sz w:val="24"/>
+          <w:szCs w:val="24"/>
+          <w14:ligatures w14:val="none"/>
+        </w:rPr>
+      </w:pPr>
+      <w:r>
+        <w:rPr>
+          <w:rFonts w:ascii="Times New Roman" w:eastAsia="Times New Roman" w:hAnsi="Times New Roman" w:cs="Times New Roman"/>
+          <w:b/>
+          <w:bCs/>
+          <w:kern w:val="0"/>
+          <w:sz w:val="24"/>
+          <w:szCs w:val="24"/>
+          <w14:ligatures w14:val="none"/>
+        </w:rPr>
+        <w:t>Base Framework Layer</w:t>
+      </w:r>
+      <w:r>
+        <w:rPr>
+          <w:rFonts w:ascii="Times New Roman" w:eastAsia="Times New Roman" w:hAnsi="Times New Roman" w:cs="Times New Roman"/>
+          <w:kern w:val="0"/>
+          <w:sz w:val="24"/>
+          <w:szCs w:val="24"/>
+          <w14:ligatures w14:val="none"/>
+        </w:rPr>
+        <w:t xml:space="preserve">: Show how to implement </w:t>
+      </w:r>
+      <w:proofErr w:type="spellStart"/>
+      <w:r>
+        <w:rPr>
+          <w:rFonts w:ascii="Times New Roman" w:eastAsia="Times New Roman" w:hAnsi="Times New Roman" w:cs="Times New Roman"/>
+          <w:kern w:val="0"/>
+          <w:sz w:val="24"/>
+          <w:szCs w:val="24"/>
+          <w14:ligatures w14:val="none"/>
+        </w:rPr>
+        <w:t>ITestListener</w:t>
+      </w:r>
+      <w:proofErr w:type="spellEnd"/>
+      <w:r>
+        <w:rPr>
+          <w:rFonts w:ascii="Times New Roman" w:eastAsia="Times New Roman" w:hAnsi="Times New Roman" w:cs="Times New Roman"/>
+          <w:kern w:val="0"/>
+          <w:sz w:val="24"/>
+          <w:szCs w:val="24"/>
+          <w14:ligatures w14:val="none"/>
+        </w:rPr>
+        <w:t xml:space="preserve"> in the base framework of the project, such as utilities and setup.</w:t>
+      </w:r>
+    </w:p>
+    <w:p>
+      <w:pPr>
+        <w:numPr>
+          <w:ilvl w:val="0"/>
+          <w:numId w:val="5"/>
+        </w:numPr>
+        <w:spacing w:before="100" w:beforeAutospacing="1" w:after="100" w:afterAutospacing="1" w:line="240" w:lineRule="auto"/>
+        <w:rPr>
+          <w:rFonts w:ascii="Times New Roman" w:eastAsia="Times New Roman" w:hAnsi="Times New Roman" w:cs="Times New Roman"/>
+          <w:kern w:val="0"/>
+          <w:sz w:val="24"/>
+          <w:szCs w:val="24"/>
+          <w14:ligatures w14:val="none"/>
+        </w:rPr>
+      </w:pPr>
+      <w:r>
+        <w:rPr>
+          <w:rFonts w:ascii="Times New Roman" w:eastAsia="Times New Roman" w:hAnsi="Times New Roman" w:cs="Times New Roman"/>
+          <w:b/>
+          <w:bCs/>
+          <w:kern w:val="0"/>
+          <w:sz w:val="24"/>
+          <w:szCs w:val="24"/>
+          <w14:ligatures w14:val="none"/>
+        </w:rPr>
+        <w:t>Test Lifecycle Management</w:t>
+      </w:r>
+      <w:r>
+        <w:rPr>
+          <w:rFonts w:ascii="Times New Roman" w:eastAsia="Times New Roman" w:hAnsi="Times New Roman" w:cs="Times New Roman"/>
+          <w:kern w:val="0"/>
+          <w:sz w:val="24"/>
+          <w:szCs w:val="24"/>
+          <w14:ligatures w14:val="none"/>
+        </w:rPr>
+        <w:t xml:space="preserve">: Use </w:t>
+      </w:r>
+      <w:proofErr w:type="spellStart"/>
+      <w:r>
+        <w:rPr>
+          <w:rFonts w:ascii="Times New Roman" w:eastAsia="Times New Roman" w:hAnsi="Times New Roman" w:cs="Times New Roman"/>
+          <w:kern w:val="0"/>
+          <w:sz w:val="24"/>
+          <w:szCs w:val="24"/>
+          <w14:ligatures w14:val="none"/>
+        </w:rPr>
+        <w:t>ITestListener</w:t>
+      </w:r>
+      <w:proofErr w:type="spellEnd"/>
+      <w:r>
+        <w:rPr>
+          <w:rFonts w:ascii="Times New Roman" w:eastAsia="Times New Roman" w:hAnsi="Times New Roman" w:cs="Times New Roman"/>
+          <w:kern w:val="0"/>
+          <w:sz w:val="24"/>
+          <w:szCs w:val="24"/>
+          <w14:ligatures w14:val="none"/>
+        </w:rPr>
+        <w:t xml:space="preserve"> to manage hooks for test events (e.g., when a test method starts, passes, fails, etc.).</w:t>
+      </w:r>
+    </w:p>
+    <w:p>
+      <w:pPr>
+        <w:numPr>
+          <w:ilvl w:val="0"/>
+          <w:numId w:val="5"/>
+        </w:numPr>
+        <w:spacing w:before="100" w:beforeAutospacing="1" w:after="100" w:afterAutospacing="1" w:line="240" w:lineRule="auto"/>
+        <w:rPr>
+          <w:rFonts w:ascii="Times New Roman" w:eastAsia="Times New Roman" w:hAnsi="Times New Roman" w:cs="Times New Roman"/>
+          <w:kern w:val="0"/>
+          <w:sz w:val="24"/>
+          <w:szCs w:val="24"/>
+          <w14:ligatures w14:val="none"/>
+        </w:rPr>
+      </w:pPr>
+      <w:r>
+        <w:rPr>
+          <w:rFonts w:ascii="Times New Roman" w:eastAsia="Times New Roman" w:hAnsi="Times New Roman" w:cs="Times New Roman"/>
+          <w:b/>
+          <w:bCs/>
+          <w:kern w:val="0"/>
+          <w:sz w:val="24"/>
+          <w:szCs w:val="24"/>
+          <w14:ligatures w14:val="none"/>
+        </w:rPr>
+        <w:t>Custom Reporting</w:t>
+      </w:r>
+      <w:r>
+        <w:rPr>
+          <w:rFonts w:ascii="Times New Roman" w:eastAsia="Times New Roman" w:hAnsi="Times New Roman" w:cs="Times New Roman"/>
+          <w:kern w:val="0"/>
+          <w:sz w:val="24"/>
+          <w:szCs w:val="24"/>
+          <w14:ligatures w14:val="none"/>
+        </w:rPr>
+        <w:t>: Demonstrate how to attach logs, screenshots, and other artifacts (like API response logs) to reports.</w:t>
+      </w:r>
+    </w:p>
+    <w:p>
+      <w:pPr>
+        <w:spacing w:before="100" w:beforeAutospacing="1" w:after="100" w:afterAutospacing="1" w:line="240" w:lineRule="auto"/>
+        <w:outlineLvl w:val="2"/>
+        <w:rPr>
+          <w:rFonts w:ascii="Times New Roman" w:eastAsia="Times New Roman" w:hAnsi="Times New Roman" w:cs="Times New Roman"/>
+          <w:b/>
+          <w:bCs/>
+          <w:kern w:val="0"/>
+          <w:sz w:val="27"/>
+          <w:szCs w:val="27"/>
+          <w14:ligatures w14:val="none"/>
+        </w:rPr>
+      </w:pPr>
+      <w:r>
+        <w:rPr>
+          <w:rFonts w:ascii="Times New Roman" w:eastAsia="Times New Roman" w:hAnsi="Times New Roman" w:cs="Times New Roman"/>
+          <w:b/>
+          <w:bCs/>
+          <w:kern w:val="0"/>
+          <w:sz w:val="27"/>
+          <w:szCs w:val="27"/>
+          <w14:ligatures w14:val="none"/>
+        </w:rPr>
+        <w:t>4. Methods to Implement</w:t>
+      </w:r>
+    </w:p>
+    <w:p>
+      <w:pPr>
+        <w:spacing w:before="100" w:beforeAutospacing="1" w:after="100" w:afterAutospacing="1" w:line="240" w:lineRule="auto"/>
+        <w:rPr>
+          <w:rFonts w:ascii="Times New Roman" w:eastAsia="Times New Roman" w:hAnsi="Times New Roman" w:cs="Times New Roman"/>
+          <w:kern w:val="0"/>
+          <w:sz w:val="24"/>
+          <w:szCs w:val="24"/>
+          <w14:ligatures w14:val="none"/>
+        </w:rPr>
+      </w:pPr>
+      <w:r>
+        <w:rPr>
+          <w:rFonts w:ascii="Times New Roman" w:eastAsia="Times New Roman" w:hAnsi="Times New Roman" w:cs="Times New Roman"/>
+          <w:kern w:val="0"/>
+          <w:sz w:val="24"/>
+          <w:szCs w:val="24"/>
+          <w14:ligatures w14:val="none"/>
+        </w:rPr>
+        <w:t xml:space="preserve">The code should implement the following </w:t>
+      </w:r>
+      <w:proofErr w:type="spellStart"/>
+      <w:r>
+        <w:rPr>
+          <w:rFonts w:ascii="Times New Roman" w:eastAsia="Times New Roman" w:hAnsi="Times New Roman" w:cs="Times New Roman"/>
+          <w:kern w:val="0"/>
+          <w:sz w:val="24"/>
+          <w:szCs w:val="24"/>
+          <w14:ligatures w14:val="none"/>
+        </w:rPr>
+        <w:t>ITestListener</w:t>
+      </w:r>
+      <w:proofErr w:type="spellEnd"/>
+      <w:r>
+        <w:rPr>
+          <w:rFonts w:ascii="Times New Roman" w:eastAsia="Times New Roman" w:hAnsi="Times New Roman" w:cs="Times New Roman"/>
+          <w:kern w:val="0"/>
+          <w:sz w:val="24"/>
+          <w:szCs w:val="24"/>
+          <w14:ligatures w14:val="none"/>
+        </w:rPr>
+        <w:t xml:space="preserve"> methods and explain each one:</w:t>
+      </w:r>
+    </w:p>
+    <w:p>
+      <w:pPr>
+        <w:numPr>
+          <w:ilvl w:val="0"/>
+          <w:numId w:val="6"/>
+        </w:numPr>
+        <w:spacing w:before="100" w:beforeAutospacing="1" w:after="100" w:afterAutospacing="1" w:line="240" w:lineRule="auto"/>
+        <w:rPr>
+          <w:rFonts w:ascii="Times New Roman" w:eastAsia="Times New Roman" w:hAnsi="Times New Roman" w:cs="Times New Roman"/>
+          <w:kern w:val="0"/>
+          <w:sz w:val="24"/>
+          <w:szCs w:val="24"/>
+          <w14:ligatures w14:val="none"/>
+        </w:rPr>
+      </w:pPr>
+      <w:proofErr w:type="spellStart"/>
+      <w:proofErr w:type="gramStart"/>
+      <w:r>
+        <w:rPr>
+          <w:rFonts w:ascii="Times New Roman" w:eastAsia="Times New Roman" w:hAnsi="Times New Roman" w:cs="Times New Roman"/>
+          <w:b/>
+          <w:bCs/>
+          <w:kern w:val="0"/>
+          <w:sz w:val="24"/>
+          <w:szCs w:val="24"/>
+          <w14:ligatures w14:val="none"/>
+        </w:rPr>
+        <w:t>onTestStart</w:t>
+      </w:r>
+      <w:proofErr w:type="spellEnd"/>
+      <w:r>
+        <w:rPr>
+          <w:rFonts w:ascii="Times New Roman" w:eastAsia="Times New Roman" w:hAnsi="Times New Roman" w:cs="Times New Roman"/>
+          <w:b/>
+          <w:bCs/>
+          <w:kern w:val="0"/>
+          <w:sz w:val="24"/>
+          <w:szCs w:val="24"/>
+          <w14:ligatures w14:val="none"/>
+        </w:rPr>
+        <w:t>(</w:t>
+      </w:r>
+      <w:proofErr w:type="spellStart"/>
+      <w:proofErr w:type="gramEnd"/>
+      <w:r>
+        <w:rPr>
+          <w:rFonts w:ascii="Times New Roman" w:eastAsia="Times New Roman" w:hAnsi="Times New Roman" w:cs="Times New Roman"/>
+          <w:b/>
+          <w:bCs/>
+          <w:kern w:val="0"/>
+          <w:sz w:val="24"/>
+          <w:szCs w:val="24"/>
+          <w14:ligatures w14:val="none"/>
+        </w:rPr>
+        <w:t>ITestResult</w:t>
+      </w:r>
+      <w:proofErr w:type="spellEnd"/>
+      <w:r>
+        <w:rPr>
+          <w:rFonts w:ascii="Times New Roman" w:eastAsia="Times New Roman" w:hAnsi="Times New Roman" w:cs="Times New Roman"/>
+          <w:b/>
+          <w:bCs/>
+          <w:kern w:val="0"/>
+          <w:sz w:val="24"/>
+          <w:szCs w:val="24"/>
+          <w14:ligatures w14:val="none"/>
+        </w:rPr>
+        <w:t xml:space="preserve"> result)</w:t>
+      </w:r>
+      <w:r>
+        <w:rPr>
+          <w:rFonts w:ascii="Times New Roman" w:eastAsia="Times New Roman" w:hAnsi="Times New Roman" w:cs="Times New Roman"/>
+          <w:kern w:val="0"/>
+          <w:sz w:val="24"/>
+          <w:szCs w:val="24"/>
+          <w14:ligatures w14:val="none"/>
+        </w:rPr>
+        <w:t>: Triggered when a test method starts.</w:t>
+      </w:r>
+    </w:p>
+    <w:p>
+      <w:pPr>
+        <w:numPr>
+          <w:ilvl w:val="0"/>
+          <w:numId w:val="6"/>
+        </w:numPr>
+        <w:spacing w:before="100" w:beforeAutospacing="1" w:after="100" w:afterAutospacing="1" w:line="240" w:lineRule="auto"/>
+        <w:rPr>
+          <w:rFonts w:ascii="Times New Roman" w:eastAsia="Times New Roman" w:hAnsi="Times New Roman" w:cs="Times New Roman"/>
+          <w:kern w:val="0"/>
+          <w:sz w:val="24"/>
+          <w:szCs w:val="24"/>
+          <w14:ligatures w14:val="none"/>
+        </w:rPr>
+      </w:pPr>
+      <w:proofErr w:type="spellStart"/>
+      <w:proofErr w:type="gramStart"/>
+      <w:r>
+        <w:rPr>
+          <w:rFonts w:ascii="Times New Roman" w:eastAsia="Times New Roman" w:hAnsi="Times New Roman" w:cs="Times New Roman"/>
+          <w:b/>
+          <w:bCs/>
+          <w:kern w:val="0"/>
+          <w:sz w:val="24"/>
+          <w:szCs w:val="24"/>
+          <w14:ligatures w14:val="none"/>
+        </w:rPr>
+        <w:t>onTestSuccess</w:t>
+      </w:r>
+      <w:proofErr w:type="spellEnd"/>
+      <w:r>
+        <w:rPr>
+          <w:rFonts w:ascii="Times New Roman" w:eastAsia="Times New Roman" w:hAnsi="Times New Roman" w:cs="Times New Roman"/>
+          <w:b/>
+          <w:bCs/>
+          <w:kern w:val="0"/>
+          <w:sz w:val="24"/>
+          <w:szCs w:val="24"/>
+          <w14:ligatures w14:val="none"/>
+        </w:rPr>
+        <w:t>(</w:t>
+      </w:r>
+      <w:proofErr w:type="spellStart"/>
+      <w:proofErr w:type="gramEnd"/>
+      <w:r>
+        <w:rPr>
+          <w:rFonts w:ascii="Times New Roman" w:eastAsia="Times New Roman" w:hAnsi="Times New Roman" w:cs="Times New Roman"/>
+          <w:b/>
+          <w:bCs/>
+          <w:kern w:val="0"/>
+          <w:sz w:val="24"/>
+          <w:szCs w:val="24"/>
+          <w14:ligatures w14:val="none"/>
+        </w:rPr>
+        <w:t>ITestResult</w:t>
+      </w:r>
+      <w:proofErr w:type="spellEnd"/>
+      <w:r>
+        <w:rPr>
+          <w:rFonts w:ascii="Times New Roman" w:eastAsia="Times New Roman" w:hAnsi="Times New Roman" w:cs="Times New Roman"/>
+          <w:b/>
+          <w:bCs/>
+          <w:kern w:val="0"/>
+          <w:sz w:val="24"/>
+          <w:szCs w:val="24"/>
+          <w14:ligatures w14:val="none"/>
+        </w:rPr>
+        <w:t xml:space="preserve"> result)</w:t>
+      </w:r>
+      <w:r>
+        <w:rPr>
+          <w:rFonts w:ascii="Times New Roman" w:eastAsia="Times New Roman" w:hAnsi="Times New Roman" w:cs="Times New Roman"/>
+          <w:kern w:val="0"/>
+          <w:sz w:val="24"/>
+          <w:szCs w:val="24"/>
+          <w14:ligatures w14:val="none"/>
+        </w:rPr>
+        <w:t>: Triggered when a test method passes.</w:t>
+      </w:r>
+    </w:p>
+    <w:p>
+      <w:pPr>
+        <w:numPr>
+          <w:ilvl w:val="0"/>
+          <w:numId w:val="6"/>
+        </w:numPr>
+        <w:spacing w:before="100" w:beforeAutospacing="1" w:after="100" w:afterAutospacing="1" w:line="240" w:lineRule="auto"/>
+        <w:rPr>
+          <w:rFonts w:ascii="Times New Roman" w:eastAsia="Times New Roman" w:hAnsi="Times New Roman" w:cs="Times New Roman"/>
+          <w:kern w:val="0"/>
+          <w:sz w:val="24"/>
+          <w:szCs w:val="24"/>
+          <w14:ligatures w14:val="none"/>
+        </w:rPr>
+      </w:pPr>
+      <w:proofErr w:type="spellStart"/>
+      <w:proofErr w:type="gramStart"/>
+      <w:r>
+        <w:rPr>
+          <w:rFonts w:ascii="Times New Roman" w:eastAsia="Times New Roman" w:hAnsi="Times New Roman" w:cs="Times New Roman"/>
+          <w:b/>
+          <w:bCs/>
+          <w:kern w:val="0"/>
+          <w:sz w:val="24"/>
+          <w:szCs w:val="24"/>
+          <w14:ligatures w14:val="none"/>
+        </w:rPr>
+        <w:t>onTestFailure</w:t>
+      </w:r>
+      <w:proofErr w:type="spellEnd"/>
+      <w:r>
+        <w:rPr>
+          <w:rFonts w:ascii="Times New Roman" w:eastAsia="Times New Roman" w:hAnsi="Times New Roman" w:cs="Times New Roman"/>
+          <w:b/>
+          <w:bCs/>
+          <w:kern w:val="0"/>
+          <w:sz w:val="24"/>
+          <w:szCs w:val="24"/>
+          <w14:ligatures w14:val="none"/>
+        </w:rPr>
+        <w:t>(</w:t>
+      </w:r>
+      <w:proofErr w:type="spellStart"/>
+      <w:proofErr w:type="gramEnd"/>
+      <w:r>
+        <w:rPr>
+          <w:rFonts w:ascii="Times New Roman" w:eastAsia="Times New Roman" w:hAnsi="Times New Roman" w:cs="Times New Roman"/>
+          <w:b/>
+          <w:bCs/>
+          <w:kern w:val="0"/>
+          <w:sz w:val="24"/>
+          <w:szCs w:val="24"/>
+          <w14:ligatures w14:val="none"/>
+        </w:rPr>
+        <w:t>ITestResult</w:t>
+      </w:r>
+      <w:proofErr w:type="spellEnd"/>
+      <w:r>
+        <w:rPr>
+          <w:rFonts w:ascii="Times New Roman" w:eastAsia="Times New Roman" w:hAnsi="Times New Roman" w:cs="Times New Roman"/>
+          <w:b/>
+          <w:bCs/>
+          <w:kern w:val="0"/>
+          <w:sz w:val="24"/>
+          <w:szCs w:val="24"/>
+          <w14:ligatures w14:val="none"/>
+        </w:rPr>
+        <w:t xml:space="preserve"> result)</w:t>
+      </w:r>
+      <w:r>
+        <w:rPr>
+          <w:rFonts w:ascii="Times New Roman" w:eastAsia="Times New Roman" w:hAnsi="Times New Roman" w:cs="Times New Roman"/>
+          <w:kern w:val="0"/>
+          <w:sz w:val="24"/>
+          <w:szCs w:val="24"/>
+          <w14:ligatures w14:val="none"/>
+        </w:rPr>
+        <w:t>: Triggered when a test method fails (capture screenshot, logs, etc.).</w:t>
+      </w:r>
+    </w:p>
+    <w:p>
+      <w:pPr>
+        <w:numPr>
+          <w:ilvl w:val="0"/>
+          <w:numId w:val="6"/>
+        </w:numPr>
+        <w:spacing w:before="100" w:beforeAutospacing="1" w:after="100" w:afterAutospacing="1" w:line="240" w:lineRule="auto"/>
+        <w:rPr>
+          <w:rFonts w:ascii="Times New Roman" w:eastAsia="Times New Roman" w:hAnsi="Times New Roman" w:cs="Times New Roman"/>
+          <w:kern w:val="0"/>
+          <w:sz w:val="24"/>
+          <w:szCs w:val="24"/>
+          <w14:ligatures w14:val="none"/>
+        </w:rPr>
+      </w:pPr>
+      <w:proofErr w:type="spellStart"/>
+      <w:proofErr w:type="gramStart"/>
+      <w:r>
+        <w:rPr>
+          <w:rFonts w:ascii="Times New Roman" w:eastAsia="Times New Roman" w:hAnsi="Times New Roman" w:cs="Times New Roman"/>
+          <w:b/>
+          <w:bCs/>
+          <w:kern w:val="0"/>
+          <w:sz w:val="24"/>
+          <w:szCs w:val="24"/>
+          <w14:ligatures w14:val="none"/>
+        </w:rPr>
+        <w:t>onTestSkipped</w:t>
+      </w:r>
+      <w:proofErr w:type="spellEnd"/>
+      <w:r>
+        <w:rPr>
+          <w:rFonts w:ascii="Times New Roman" w:eastAsia="Times New Roman" w:hAnsi="Times New Roman" w:cs="Times New Roman"/>
+          <w:b/>
+          <w:bCs/>
+          <w:kern w:val="0"/>
+          <w:sz w:val="24"/>
+          <w:szCs w:val="24"/>
+          <w14:ligatures w14:val="none"/>
+        </w:rPr>
+        <w:t>(</w:t>
+      </w:r>
+      <w:proofErr w:type="spellStart"/>
+      <w:proofErr w:type="gramEnd"/>
+      <w:r>
+        <w:rPr>
+          <w:rFonts w:ascii="Times New Roman" w:eastAsia="Times New Roman" w:hAnsi="Times New Roman" w:cs="Times New Roman"/>
+          <w:b/>
+          <w:bCs/>
+          <w:kern w:val="0"/>
+          <w:sz w:val="24"/>
+          <w:szCs w:val="24"/>
+          <w14:ligatures w14:val="none"/>
+        </w:rPr>
+        <w:t>ITestResult</w:t>
+      </w:r>
+      <w:proofErr w:type="spellEnd"/>
+      <w:r>
+        <w:rPr>
+          <w:rFonts w:ascii="Times New Roman" w:eastAsia="Times New Roman" w:hAnsi="Times New Roman" w:cs="Times New Roman"/>
+          <w:b/>
+          <w:bCs/>
+          <w:kern w:val="0"/>
+          <w:sz w:val="24"/>
+          <w:szCs w:val="24"/>
+          <w14:ligatures w14:val="none"/>
+        </w:rPr>
+        <w:t xml:space="preserve"> result)</w:t>
+      </w:r>
+      <w:r>
+        <w:rPr>
+          <w:rFonts w:ascii="Times New Roman" w:eastAsia="Times New Roman" w:hAnsi="Times New Roman" w:cs="Times New Roman"/>
+          <w:kern w:val="0"/>
+          <w:sz w:val="24"/>
+          <w:szCs w:val="24"/>
+          <w14:ligatures w14:val="none"/>
+        </w:rPr>
+        <w:t>: Triggered when a test is skipped.</w:t>
+      </w:r>
+    </w:p>
+    <w:p>
+      <w:pPr>
+        <w:numPr>
+          <w:ilvl w:val="0"/>
+          <w:numId w:val="6"/>
+        </w:numPr>
+        <w:spacing w:before="100" w:beforeAutospacing="1" w:after="100" w:afterAutospacing="1" w:line="240" w:lineRule="auto"/>
+        <w:rPr>
+          <w:rFonts w:ascii="Times New Roman" w:eastAsia="Times New Roman" w:hAnsi="Times New Roman" w:cs="Times New Roman"/>
+          <w:kern w:val="0"/>
+          <w:sz w:val="24"/>
+          <w:szCs w:val="24"/>
+          <w14:ligatures w14:val="none"/>
+        </w:rPr>
+      </w:pPr>
+      <w:proofErr w:type="spellStart"/>
+      <w:proofErr w:type="gramStart"/>
+      <w:r>
+        <w:rPr>
+          <w:rFonts w:ascii="Times New Roman" w:eastAsia="Times New Roman" w:hAnsi="Times New Roman" w:cs="Times New Roman"/>
+          <w:b/>
+          <w:bCs/>
+          <w:kern w:val="0"/>
+          <w:sz w:val="24"/>
+          <w:szCs w:val="24"/>
+          <w14:ligatures w14:val="none"/>
+        </w:rPr>
+        <w:t>onStart</w:t>
+      </w:r>
+      <w:proofErr w:type="spellEnd"/>
+      <w:r>
+        <w:rPr>
+          <w:rFonts w:ascii="Times New Roman" w:eastAsia="Times New Roman" w:hAnsi="Times New Roman" w:cs="Times New Roman"/>
+          <w:b/>
+          <w:bCs/>
+          <w:kern w:val="0"/>
+          <w:sz w:val="24"/>
+          <w:szCs w:val="24"/>
+          <w14:ligatures w14:val="none"/>
+        </w:rPr>
+        <w:t>(</w:t>
+      </w:r>
+      <w:proofErr w:type="spellStart"/>
+      <w:proofErr w:type="gramEnd"/>
+      <w:r>
+        <w:rPr>
+          <w:rFonts w:ascii="Times New Roman" w:eastAsia="Times New Roman" w:hAnsi="Times New Roman" w:cs="Times New Roman"/>
+          <w:b/>
+          <w:bCs/>
+          <w:kern w:val="0"/>
+          <w:sz w:val="24"/>
+          <w:szCs w:val="24"/>
+          <w14:ligatures w14:val="none"/>
+        </w:rPr>
+        <w:t>ITestContext</w:t>
+      </w:r>
+      <w:proofErr w:type="spellEnd"/>
+      <w:r>
+        <w:rPr>
+          <w:rFonts w:ascii="Times New Roman" w:eastAsia="Times New Roman" w:hAnsi="Times New Roman" w:cs="Times New Roman"/>
+          <w:b/>
+          <w:bCs/>
+          <w:kern w:val="0"/>
+          <w:sz w:val="24"/>
+          <w:szCs w:val="24"/>
+          <w14:ligatures w14:val="none"/>
+        </w:rPr>
+        <w:t xml:space="preserve"> context)</w:t>
+      </w:r>
+      <w:r>
+        <w:rPr>
+          <w:rFonts w:ascii="Times New Roman" w:eastAsia="Times New Roman" w:hAnsi="Times New Roman" w:cs="Times New Roman"/>
+          <w:kern w:val="0"/>
+          <w:sz w:val="24"/>
+          <w:szCs w:val="24"/>
+          <w14:ligatures w14:val="none"/>
+        </w:rPr>
+        <w:t>: Triggered before any test starts.</w:t>
+      </w:r>
+    </w:p>
+    <w:p>
+      <w:pPr>
+        <w:numPr>
+          <w:ilvl w:val="0"/>
+          <w:numId w:val="6"/>
+        </w:numPr>
+        <w:spacing w:before="100" w:beforeAutospacing="1" w:after="100" w:afterAutospacing="1" w:line="240" w:lineRule="auto"/>
+        <w:rPr>
+          <w:rFonts w:ascii="Times New Roman" w:eastAsia="Times New Roman" w:hAnsi="Times New Roman" w:cs="Times New Roman"/>
+          <w:kern w:val="0"/>
+          <w:sz w:val="24"/>
+          <w:szCs w:val="24"/>
+          <w14:ligatures w14:val="none"/>
+        </w:rPr>
+      </w:pPr>
+      <w:proofErr w:type="spellStart"/>
+      <w:proofErr w:type="gramStart"/>
+      <w:r>
+        <w:rPr>
+          <w:rFonts w:ascii="Times New Roman" w:eastAsia="Times New Roman" w:hAnsi="Times New Roman" w:cs="Times New Roman"/>
+          <w:b/>
+          <w:bCs/>
+          <w:kern w:val="0"/>
+          <w:sz w:val="24"/>
+          <w:szCs w:val="24"/>
+          <w14:ligatures w14:val="none"/>
+        </w:rPr>
+        <w:t>onFinish</w:t>
+      </w:r>
+      <w:proofErr w:type="spellEnd"/>
+      <w:r>
+        <w:rPr>
+          <w:rFonts w:ascii="Times New Roman" w:eastAsia="Times New Roman" w:hAnsi="Times New Roman" w:cs="Times New Roman"/>
+          <w:b/>
+          <w:bCs/>
+          <w:kern w:val="0"/>
+          <w:sz w:val="24"/>
+          <w:szCs w:val="24"/>
+          <w14:ligatures w14:val="none"/>
+        </w:rPr>
+        <w:t>(</w:t>
+      </w:r>
+      <w:proofErr w:type="spellStart"/>
+      <w:proofErr w:type="gramEnd"/>
+      <w:r>
+        <w:rPr>
+          <w:rFonts w:ascii="Times New Roman" w:eastAsia="Times New Roman" w:hAnsi="Times New Roman" w:cs="Times New Roman"/>
+          <w:b/>
+          <w:bCs/>
+          <w:kern w:val="0"/>
+          <w:sz w:val="24"/>
+          <w:szCs w:val="24"/>
+          <w14:ligatures w14:val="none"/>
+        </w:rPr>
+        <w:t>ITestContext</w:t>
+      </w:r>
+      <w:proofErr w:type="spellEnd"/>
+      <w:r>
+        <w:rPr>
+          <w:rFonts w:ascii="Times New Roman" w:eastAsia="Times New Roman" w:hAnsi="Times New Roman" w:cs="Times New Roman"/>
+          <w:b/>
+          <w:bCs/>
+          <w:kern w:val="0"/>
+          <w:sz w:val="24"/>
+          <w:szCs w:val="24"/>
+          <w14:ligatures w14:val="none"/>
+        </w:rPr>
+        <w:t xml:space="preserve"> context)</w:t>
+      </w:r>
+      <w:r>
+        <w:rPr>
+          <w:rFonts w:ascii="Times New Roman" w:eastAsia="Times New Roman" w:hAnsi="Times New Roman" w:cs="Times New Roman"/>
+          <w:kern w:val="0"/>
+          <w:sz w:val="24"/>
+          <w:szCs w:val="24"/>
+          <w14:ligatures w14:val="none"/>
+        </w:rPr>
+        <w:t>: Triggered after all tests in a suite finish.</w:t>
+      </w:r>
+    </w:p>
+    <w:p>
+      <w:pPr>
+        <w:spacing w:before="100" w:beforeAutospacing="1" w:after="100" w:afterAutospacing="1" w:line="240" w:lineRule="auto"/>
+        <w:outlineLvl w:val="2"/>
+        <w:rPr>
+          <w:rFonts w:ascii="Times New Roman" w:eastAsia="Times New Roman" w:hAnsi="Times New Roman" w:cs="Times New Roman"/>
+          <w:b/>
+          <w:bCs/>
+          <w:kern w:val="0"/>
+          <w:sz w:val="27"/>
+          <w:szCs w:val="27"/>
+          <w14:ligatures w14:val="none"/>
+        </w:rPr>
+      </w:pPr>
+      <w:r>
+        <w:rPr>
+          <w:rFonts w:ascii="Times New Roman" w:eastAsia="Times New Roman" w:hAnsi="Times New Roman" w:cs="Times New Roman"/>
+          <w:b/>
+          <w:bCs/>
+          <w:kern w:val="0"/>
+          <w:sz w:val="27"/>
+          <w:szCs w:val="27"/>
+          <w14:ligatures w14:val="none"/>
+        </w:rPr>
+        <w:t>5. Code Example:</w:t>
+      </w:r>
+    </w:p>
+    <w:p>
+      <w:pPr>
+        <w:spacing w:before="100" w:beforeAutospacing="1" w:after="100" w:afterAutospacing="1" w:line="240" w:lineRule="auto"/>
+        <w:rPr>
+          <w:rFonts w:ascii="Times New Roman" w:eastAsia="Times New Roman" w:hAnsi="Times New Roman" w:cs="Times New Roman"/>
+          <w:kern w:val="0"/>
+          <w:sz w:val="24"/>
+          <w:szCs w:val="24"/>
+          <w14:ligatures w14:val="none"/>
+        </w:rPr>
+      </w:pPr>
+      <w:r>
+        <w:rPr>
+          <w:rFonts w:ascii="Times New Roman" w:eastAsia="Times New Roman" w:hAnsi="Times New Roman" w:cs="Times New Roman"/>
+          <w:kern w:val="0"/>
+          <w:sz w:val="24"/>
+          <w:szCs w:val="24"/>
+          <w14:ligatures w14:val="none"/>
+        </w:rPr>
+        <w:lastRenderedPageBreak/>
+        <w:t xml:space="preserve">The AI should generate a complete code example that implements </w:t>
+      </w:r>
+      <w:proofErr w:type="spellStart"/>
+      <w:r>
+        <w:rPr>
+          <w:rFonts w:ascii="Times New Roman" w:eastAsia="Times New Roman" w:hAnsi="Times New Roman" w:cs="Times New Roman"/>
+          <w:kern w:val="0"/>
+          <w:sz w:val="24"/>
+          <w:szCs w:val="24"/>
+          <w14:ligatures w14:val="none"/>
+        </w:rPr>
+        <w:t>ITestListener</w:t>
+      </w:r>
+      <w:proofErr w:type="spellEnd"/>
+      <w:r>
+        <w:rPr>
+          <w:rFonts w:ascii="Times New Roman" w:eastAsia="Times New Roman" w:hAnsi="Times New Roman" w:cs="Times New Roman"/>
+          <w:kern w:val="0"/>
+          <w:sz w:val="24"/>
+          <w:szCs w:val="24"/>
+          <w14:ligatures w14:val="none"/>
+        </w:rPr>
+        <w:t>, with the following sections:</w:t>
+      </w:r>
+    </w:p>
+    <w:p>
+      <w:pPr>
+        <w:numPr>
+          <w:ilvl w:val="0"/>
+          <w:numId w:val="7"/>
+        </w:numPr>
+        <w:spacing w:before="100" w:beforeAutospacing="1" w:after="100" w:afterAutospacing="1" w:line="240" w:lineRule="auto"/>
+        <w:rPr>
+          <w:rFonts w:ascii="Times New Roman" w:eastAsia="Times New Roman" w:hAnsi="Times New Roman" w:cs="Times New Roman"/>
+          <w:kern w:val="0"/>
+          <w:sz w:val="24"/>
+          <w:szCs w:val="24"/>
+          <w14:ligatures w14:val="none"/>
+        </w:rPr>
+      </w:pPr>
+      <w:proofErr w:type="spellStart"/>
+      <w:r>
+        <w:rPr>
+          <w:rFonts w:ascii="Times New Roman" w:eastAsia="Times New Roman" w:hAnsi="Times New Roman" w:cs="Times New Roman"/>
+          <w:b/>
+          <w:bCs/>
+          <w:kern w:val="0"/>
+          <w:sz w:val="24"/>
+          <w:szCs w:val="24"/>
+          <w14:ligatures w14:val="none"/>
+        </w:rPr>
+        <w:t>ITestListener</w:t>
+      </w:r>
+      <w:proofErr w:type="spellEnd"/>
+      <w:r>
+        <w:rPr>
+          <w:rFonts w:ascii="Times New Roman" w:eastAsia="Times New Roman" w:hAnsi="Times New Roman" w:cs="Times New Roman"/>
+          <w:b/>
+          <w:bCs/>
+          <w:kern w:val="0"/>
+          <w:sz w:val="24"/>
+          <w:szCs w:val="24"/>
+          <w14:ligatures w14:val="none"/>
+        </w:rPr>
+        <w:t xml:space="preserve"> Implementation</w:t>
+      </w:r>
+    </w:p>
+    <w:p>
+      <w:pPr>
+        <w:numPr>
+          <w:ilvl w:val="1"/>
+          <w:numId w:val="7"/>
+        </w:numPr>
+        <w:spacing w:before="100" w:beforeAutospacing="1" w:after="100" w:afterAutospacing="1" w:line="240" w:lineRule="auto"/>
+        <w:rPr>
+          <w:rFonts w:ascii="Times New Roman" w:eastAsia="Times New Roman" w:hAnsi="Times New Roman" w:cs="Times New Roman"/>
+          <w:kern w:val="0"/>
+          <w:sz w:val="24"/>
+          <w:szCs w:val="24"/>
+          <w14:ligatures w14:val="none"/>
+        </w:rPr>
+      </w:pPr>
+      <w:r>
+        <w:rPr>
+          <w:rFonts w:ascii="Times New Roman" w:eastAsia="Times New Roman" w:hAnsi="Times New Roman" w:cs="Times New Roman"/>
+          <w:kern w:val="0"/>
+          <w:sz w:val="24"/>
+          <w:szCs w:val="24"/>
+          <w14:ligatures w14:val="none"/>
+        </w:rPr>
+        <w:t xml:space="preserve">Implement a class that listens to test events using </w:t>
+      </w:r>
+      <w:proofErr w:type="spellStart"/>
+      <w:r>
+        <w:rPr>
+          <w:rFonts w:ascii="Times New Roman" w:eastAsia="Times New Roman" w:hAnsi="Times New Roman" w:cs="Times New Roman"/>
+          <w:kern w:val="0"/>
+          <w:sz w:val="24"/>
+          <w:szCs w:val="24"/>
+          <w14:ligatures w14:val="none"/>
+        </w:rPr>
+        <w:t>ITestListener</w:t>
+      </w:r>
+      <w:proofErr w:type="spellEnd"/>
+      <w:r>
+        <w:rPr>
+          <w:rFonts w:ascii="Times New Roman" w:eastAsia="Times New Roman" w:hAnsi="Times New Roman" w:cs="Times New Roman"/>
+          <w:kern w:val="0"/>
+          <w:sz w:val="24"/>
+          <w:szCs w:val="24"/>
+          <w14:ligatures w14:val="none"/>
+        </w:rPr>
+        <w:t xml:space="preserve"> and overrides the necessary methods.</w:t>
+      </w:r>
+    </w:p>
+    <w:p>
+      <w:pPr>
+        <w:numPr>
+          <w:ilvl w:val="1"/>
+          <w:numId w:val="7"/>
+        </w:numPr>
+        <w:spacing w:before="100" w:beforeAutospacing="1" w:after="100" w:afterAutospacing="1" w:line="240" w:lineRule="auto"/>
+        <w:rPr>
+          <w:rFonts w:ascii="Times New Roman" w:eastAsia="Times New Roman" w:hAnsi="Times New Roman" w:cs="Times New Roman"/>
+          <w:kern w:val="0"/>
+          <w:sz w:val="24"/>
+          <w:szCs w:val="24"/>
+          <w14:ligatures w14:val="none"/>
+        </w:rPr>
+      </w:pPr>
+      <w:r>
+        <w:rPr>
+          <w:rFonts w:ascii="Times New Roman" w:eastAsia="Times New Roman" w:hAnsi="Times New Roman" w:cs="Times New Roman"/>
+          <w:kern w:val="0"/>
+          <w:sz w:val="24"/>
+          <w:szCs w:val="24"/>
+          <w14:ligatures w14:val="none"/>
+        </w:rPr>
+        <w:t xml:space="preserve">Use logging, error handling, and reporting tools like </w:t>
+      </w:r>
+      <w:r>
+        <w:rPr>
+          <w:rFonts w:ascii="Times New Roman" w:eastAsia="Times New Roman" w:hAnsi="Times New Roman" w:cs="Times New Roman"/>
+          <w:b/>
+          <w:bCs/>
+          <w:kern w:val="0"/>
+          <w:sz w:val="24"/>
+          <w:szCs w:val="24"/>
+          <w14:ligatures w14:val="none"/>
+        </w:rPr>
+        <w:t>Allure</w:t>
+      </w:r>
+      <w:r>
+        <w:rPr>
+          <w:rFonts w:ascii="Times New Roman" w:eastAsia="Times New Roman" w:hAnsi="Times New Roman" w:cs="Times New Roman"/>
+          <w:kern w:val="0"/>
+          <w:sz w:val="24"/>
+          <w:szCs w:val="24"/>
+          <w14:ligatures w14:val="none"/>
+        </w:rPr>
+        <w:t xml:space="preserve"> or </w:t>
+      </w:r>
+      <w:proofErr w:type="spellStart"/>
+      <w:r>
+        <w:rPr>
+          <w:rFonts w:ascii="Times New Roman" w:eastAsia="Times New Roman" w:hAnsi="Times New Roman" w:cs="Times New Roman"/>
+          <w:b/>
+          <w:bCs/>
+          <w:kern w:val="0"/>
+          <w:sz w:val="24"/>
+          <w:szCs w:val="24"/>
+          <w14:ligatures w14:val="none"/>
+        </w:rPr>
+        <w:t>ExtentReports</w:t>
+      </w:r>
+      <w:proofErr w:type="spellEnd"/>
+      <w:r>
+        <w:rPr>
+          <w:rFonts w:ascii="Times New Roman" w:eastAsia="Times New Roman" w:hAnsi="Times New Roman" w:cs="Times New Roman"/>
+          <w:kern w:val="0"/>
+          <w:sz w:val="24"/>
+          <w:szCs w:val="24"/>
+          <w14:ligatures w14:val="none"/>
+        </w:rPr>
+        <w:t xml:space="preserve"> to attach relevant information (e.g., logs, screenshots).</w:t>
+      </w:r>
+    </w:p>
+    <w:p>
+      <w:pPr>
+        <w:numPr>
+          <w:ilvl w:val="0"/>
+          <w:numId w:val="7"/>
+        </w:numPr>
+        <w:spacing w:before="100" w:beforeAutospacing="1" w:after="100" w:afterAutospacing="1" w:line="240" w:lineRule="auto"/>
+        <w:rPr>
+          <w:rFonts w:ascii="Times New Roman" w:eastAsia="Times New Roman" w:hAnsi="Times New Roman" w:cs="Times New Roman"/>
+          <w:kern w:val="0"/>
+          <w:sz w:val="24"/>
+          <w:szCs w:val="24"/>
+          <w14:ligatures w14:val="none"/>
+        </w:rPr>
+      </w:pPr>
+      <w:r>
+        <w:rPr>
+          <w:rFonts w:ascii="Times New Roman" w:eastAsia="Times New Roman" w:hAnsi="Times New Roman" w:cs="Times New Roman"/>
+          <w:b/>
+          <w:bCs/>
+          <w:kern w:val="0"/>
+          <w:sz w:val="24"/>
+          <w:szCs w:val="24"/>
+          <w14:ligatures w14:val="none"/>
+        </w:rPr>
+        <w:t>Test Class</w:t>
+      </w:r>
+    </w:p>
+    <w:p>
+      <w:pPr>
+        <w:numPr>
+          <w:ilvl w:val="1"/>
+          <w:numId w:val="7"/>
+        </w:numPr>
+        <w:spacing w:before="100" w:beforeAutospacing="1" w:after="100" w:afterAutospacing="1" w:line="240" w:lineRule="auto"/>
+        <w:rPr>
+          <w:rFonts w:ascii="Times New Roman" w:eastAsia="Times New Roman" w:hAnsi="Times New Roman" w:cs="Times New Roman"/>
+          <w:kern w:val="0"/>
+          <w:sz w:val="24"/>
+          <w:szCs w:val="24"/>
+          <w14:ligatures w14:val="none"/>
+        </w:rPr>
+      </w:pPr>
+      <w:r>
+        <w:rPr>
+          <w:rFonts w:ascii="Times New Roman" w:eastAsia="Times New Roman" w:hAnsi="Times New Roman" w:cs="Times New Roman"/>
+          <w:kern w:val="0"/>
+          <w:sz w:val="24"/>
+          <w:szCs w:val="24"/>
+          <w14:ligatures w14:val="none"/>
+        </w:rPr>
+        <w:t xml:space="preserve">Register the listener using </w:t>
+      </w:r>
+      <w:r>
+        <w:rPr>
+          <w:rFonts w:ascii="Times New Roman" w:eastAsia="Times New Roman" w:hAnsi="Times New Roman" w:cs="Times New Roman"/>
+          <w:b/>
+          <w:bCs/>
+          <w:kern w:val="0"/>
+          <w:sz w:val="24"/>
+          <w:szCs w:val="24"/>
+          <w14:ligatures w14:val="none"/>
+        </w:rPr>
+        <w:t>@Listeners</w:t>
+      </w:r>
+      <w:r>
+        <w:rPr>
+          <w:rFonts w:ascii="Times New Roman" w:eastAsia="Times New Roman" w:hAnsi="Times New Roman" w:cs="Times New Roman"/>
+          <w:kern w:val="0"/>
+          <w:sz w:val="24"/>
+          <w:szCs w:val="24"/>
+          <w14:ligatures w14:val="none"/>
+        </w:rPr>
+        <w:t xml:space="preserve"> annotation in the test class or globally in </w:t>
+      </w:r>
+      <w:r>
+        <w:rPr>
+          <w:rFonts w:ascii="Times New Roman" w:eastAsia="Times New Roman" w:hAnsi="Times New Roman" w:cs="Times New Roman"/>
+          <w:b/>
+          <w:bCs/>
+          <w:kern w:val="0"/>
+          <w:sz w:val="24"/>
+          <w:szCs w:val="24"/>
+          <w14:ligatures w14:val="none"/>
+        </w:rPr>
+        <w:t>testng.xml</w:t>
+      </w:r>
+      <w:r>
+        <w:rPr>
+          <w:rFonts w:ascii="Times New Roman" w:eastAsia="Times New Roman" w:hAnsi="Times New Roman" w:cs="Times New Roman"/>
+          <w:kern w:val="0"/>
+          <w:sz w:val="24"/>
+          <w:szCs w:val="24"/>
+          <w14:ligatures w14:val="none"/>
+        </w:rPr>
+        <w:t>.</w:t>
+      </w:r>
+    </w:p>
+    <w:p>
+      <w:pPr>
+        <w:numPr>
+          <w:ilvl w:val="1"/>
+          <w:numId w:val="7"/>
+        </w:numPr>
+        <w:spacing w:before="100" w:beforeAutospacing="1" w:after="100" w:afterAutospacing="1" w:line="240" w:lineRule="auto"/>
+        <w:rPr>
+          <w:rFonts w:ascii="Times New Roman" w:eastAsia="Times New Roman" w:hAnsi="Times New Roman" w:cs="Times New Roman"/>
+          <w:kern w:val="0"/>
+          <w:sz w:val="24"/>
+          <w:szCs w:val="24"/>
+          <w14:ligatures w14:val="none"/>
+        </w:rPr>
+      </w:pPr>
+      <w:r>
+        <w:rPr>
+          <w:rFonts w:ascii="Times New Roman" w:eastAsia="Times New Roman" w:hAnsi="Times New Roman" w:cs="Times New Roman"/>
+          <w:kern w:val="0"/>
+          <w:sz w:val="24"/>
+          <w:szCs w:val="24"/>
+          <w14:ligatures w14:val="none"/>
+        </w:rPr>
+        <w:t>Show an example of a failing, passing, and skipped test.</w:t>
+      </w:r>
+    </w:p>
+    <w:p>
+      <w:pPr>
+        <w:numPr>
+          <w:ilvl w:val="0"/>
+          <w:numId w:val="7"/>
+        </w:numPr>
+        <w:spacing w:before="100" w:beforeAutospacing="1" w:after="100" w:afterAutospacing="1" w:line="240" w:lineRule="auto"/>
+        <w:rPr>
+          <w:rFonts w:ascii="Times New Roman" w:eastAsia="Times New Roman" w:hAnsi="Times New Roman" w:cs="Times New Roman"/>
+          <w:kern w:val="0"/>
+          <w:sz w:val="24"/>
+          <w:szCs w:val="24"/>
+          <w14:ligatures w14:val="none"/>
+        </w:rPr>
+      </w:pPr>
+      <w:r>
+        <w:rPr>
+          <w:rFonts w:ascii="Times New Roman" w:eastAsia="Times New Roman" w:hAnsi="Times New Roman" w:cs="Times New Roman"/>
+          <w:b/>
+          <w:bCs/>
+          <w:kern w:val="0"/>
+          <w:sz w:val="24"/>
+          <w:szCs w:val="24"/>
+          <w14:ligatures w14:val="none"/>
+        </w:rPr>
+        <w:t>Custom Reporting Integration</w:t>
+      </w:r>
+    </w:p>
+    <w:p>
+      <w:pPr>
+        <w:numPr>
+          <w:ilvl w:val="1"/>
+          <w:numId w:val="7"/>
+        </w:numPr>
+        <w:spacing w:before="100" w:beforeAutospacing="1" w:after="100" w:afterAutospacing="1" w:line="240" w:lineRule="auto"/>
+        <w:rPr>
+          <w:rFonts w:ascii="Times New Roman" w:eastAsia="Times New Roman" w:hAnsi="Times New Roman" w:cs="Times New Roman"/>
+          <w:kern w:val="0"/>
+          <w:sz w:val="24"/>
+          <w:szCs w:val="24"/>
+          <w14:ligatures w14:val="none"/>
+        </w:rPr>
+      </w:pPr>
+      <w:r>
+        <w:rPr>
+          <w:rFonts w:ascii="Times New Roman" w:eastAsia="Times New Roman" w:hAnsi="Times New Roman" w:cs="Times New Roman"/>
+          <w:kern w:val="0"/>
+          <w:sz w:val="24"/>
+          <w:szCs w:val="24"/>
+          <w14:ligatures w14:val="none"/>
+        </w:rPr>
+        <w:t xml:space="preserve">Use Allure or </w:t>
+      </w:r>
+      <w:proofErr w:type="spellStart"/>
+      <w:r>
+        <w:rPr>
+          <w:rFonts w:ascii="Times New Roman" w:eastAsia="Times New Roman" w:hAnsi="Times New Roman" w:cs="Times New Roman"/>
+          <w:kern w:val="0"/>
+          <w:sz w:val="24"/>
+          <w:szCs w:val="24"/>
+          <w14:ligatures w14:val="none"/>
+        </w:rPr>
+        <w:t>ExtentReports</w:t>
+      </w:r>
+      <w:proofErr w:type="spellEnd"/>
+      <w:r>
+        <w:rPr>
+          <w:rFonts w:ascii="Times New Roman" w:eastAsia="Times New Roman" w:hAnsi="Times New Roman" w:cs="Times New Roman"/>
+          <w:kern w:val="0"/>
+          <w:sz w:val="24"/>
+          <w:szCs w:val="24"/>
+          <w14:ligatures w14:val="none"/>
+        </w:rPr>
+        <w:t xml:space="preserve"> to demonstrate how the listener can make reports richer and more informative.</w:t>
+      </w:r>
+    </w:p>
+    <w:p>
+      <w:pPr>
+        <w:numPr>
+          <w:ilvl w:val="0"/>
+          <w:numId w:val="7"/>
+        </w:numPr>
+        <w:spacing w:before="100" w:beforeAutospacing="1" w:after="100" w:afterAutospacing="1" w:line="240" w:lineRule="auto"/>
+        <w:rPr>
+          <w:rFonts w:ascii="Times New Roman" w:eastAsia="Times New Roman" w:hAnsi="Times New Roman" w:cs="Times New Roman"/>
+          <w:kern w:val="0"/>
+          <w:sz w:val="24"/>
+          <w:szCs w:val="24"/>
+          <w14:ligatures w14:val="none"/>
+        </w:rPr>
+      </w:pPr>
+      <w:r>
+        <w:rPr>
+          <w:rFonts w:ascii="Times New Roman" w:eastAsia="Times New Roman" w:hAnsi="Times New Roman" w:cs="Times New Roman"/>
+          <w:b/>
+          <w:bCs/>
+          <w:kern w:val="0"/>
+          <w:sz w:val="24"/>
+          <w:szCs w:val="24"/>
+          <w14:ligatures w14:val="none"/>
+        </w:rPr>
+        <w:t>Example Code for Screenshot and Log Capturing on Failure</w:t>
+      </w:r>
+    </w:p>
+    <w:p>
+      <w:pPr>
+        <w:numPr>
+          <w:ilvl w:val="1"/>
+          <w:numId w:val="7"/>
+        </w:numPr>
+        <w:spacing w:before="100" w:beforeAutospacing="1" w:after="100" w:afterAutospacing="1" w:line="240" w:lineRule="auto"/>
+        <w:rPr>
+          <w:rFonts w:ascii="Times New Roman" w:eastAsia="Times New Roman" w:hAnsi="Times New Roman" w:cs="Times New Roman"/>
+          <w:kern w:val="0"/>
+          <w:sz w:val="24"/>
+          <w:szCs w:val="24"/>
+          <w14:ligatures w14:val="none"/>
+        </w:rPr>
+      </w:pPr>
+      <w:r>
+        <w:rPr>
+          <w:rFonts w:ascii="Times New Roman" w:eastAsia="Times New Roman" w:hAnsi="Times New Roman" w:cs="Times New Roman"/>
+          <w:kern w:val="0"/>
+          <w:sz w:val="24"/>
+          <w:szCs w:val="24"/>
+          <w14:ligatures w14:val="none"/>
+        </w:rPr>
+        <w:t>Provide code to capture a screenshot if a test fails and save it with a meaningful name.</w:t>
+      </w:r>
+    </w:p>
+    <w:p>
+      <w:pPr>
+        <w:numPr>
+          <w:ilvl w:val="1"/>
+          <w:numId w:val="7"/>
+        </w:numPr>
+        <w:spacing w:before="100" w:beforeAutospacing="1" w:after="100" w:afterAutospacing="1" w:line="240" w:lineRule="auto"/>
+        <w:rPr>
+          <w:rFonts w:ascii="Times New Roman" w:eastAsia="Times New Roman" w:hAnsi="Times New Roman" w:cs="Times New Roman"/>
+          <w:kern w:val="0"/>
+          <w:sz w:val="24"/>
+          <w:szCs w:val="24"/>
+          <w14:ligatures w14:val="none"/>
+        </w:rPr>
+      </w:pPr>
+      <w:r>
+        <w:rPr>
+          <w:rFonts w:ascii="Times New Roman" w:eastAsia="Times New Roman" w:hAnsi="Times New Roman" w:cs="Times New Roman"/>
+          <w:kern w:val="0"/>
+          <w:sz w:val="24"/>
+          <w:szCs w:val="24"/>
+          <w14:ligatures w14:val="none"/>
+        </w:rPr>
+        <w:t>Log the error stack trace when a test fails.</w:t>
+      </w:r>
+    </w:p>
+    <w:p/>
+    <w:p/>
+    <w:p/>
+    <w:p>
+      <w:r>
+        <w:rPr>
+          <w:rFonts w:ascii="Segoe UI Emoji" w:hAnsi="Segoe UI Emoji" w:cs="Segoe UI Emoji"/>
+        </w:rPr>
+        <w:t>✅</w:t>
+      </w:r>
+      <w:r>
+        <w:t xml:space="preserve"> What </w:t>
+      </w:r>
+      <w:proofErr w:type="spellStart"/>
+      <w:r>
+        <w:rPr>
+          <w:rFonts w:ascii="Courier New" w:hAnsi="Courier New" w:cs="Courier New"/>
+          <w:b/>
+          <w:bCs/>
+          <w:sz w:val="20"/>
+          <w:szCs w:val="20"/>
+        </w:rPr>
+        <w:t>ITestListener</w:t>
+      </w:r>
+      <w:proofErr w:type="spellEnd"/>
+      <w:r>
+        <w:rPr>
+          <w:b/>
+          <w:bCs/>
+        </w:rPr>
+        <w:t xml:space="preserve"> should do</w:t>
+      </w:r>
+      <w:r>
+        <w:t xml:space="preserve"> (Responsibilities)</w:t>
+      </w:r>
+    </w:p>
+    <w:p/>
+    <w:p>
+      <w:r>
+        <w:lastRenderedPageBreak/>
+        <w:drawing>
+          <wp:inline distT="0" distB="0" distL="0" distR="0" wp14:anchorId="02D2F619" wp14:editId="6D9FB841">
+            <wp:extent cx="5943600" cy="3507740"/>
+            <wp:effectExtent l="0" t="0" r="0" b="0"/>
+            <wp:docPr id="2108963156" name="Picture 1"/>
+            <wp:cNvGraphicFramePr>
+              <a:graphicFrameLocks xmlns:a="http://schemas.openxmlformats.org/drawingml/2006/main" noChangeAspect="1"/>
+            </wp:cNvGraphicFramePr>
+            <a:graphic xmlns:a="http://schemas.openxmlformats.org/drawingml/2006/main">
+              <a:graphicData uri="http://schemas.openxmlformats.org/drawingml/2006/picture">
+                <pic:pic xmlns:pic="http://schemas.openxmlformats.org/drawingml/2006/picture">
+                  <pic:nvPicPr>
+                    <pic:cNvPr id="2108963156" name=""/>
+                    <pic:cNvPicPr/>
+                  </pic:nvPicPr>
+                  <pic:blipFill>
+                    <a:blip r:embed="rId7"/>
+                    <a:stretch>
+                      <a:fillRect/>
+                    </a:stretch>
+                  </pic:blipFill>
+                  <pic:spPr>
+                    <a:xfrm>
+                      <a:off x="0" y="0"/>
+                      <a:ext cx="5943600" cy="3507740"/>
+                    </a:xfrm>
+                    <a:prstGeom prst="rect">
+                      <a:avLst/>
+                    </a:prstGeom>
+                  </pic:spPr>
+                </pic:pic>
+              </a:graphicData>
+            </a:graphic>
+          </wp:inline>
+        </w:drawing>
+      </w:r>
+    </w:p>
+    <w:p/>
+    <w:p/>
+    <w:p>
+      <w:r>
+        <w:drawing>
+          <wp:inline distT="0" distB="0" distL="0" distR="0" wp14:anchorId="76AC71C6" wp14:editId="7B1C4B0A">
+            <wp:extent cx="5943600" cy="2961640"/>
+            <wp:effectExtent l="0" t="0" r="0" b="0"/>
+            <wp:docPr id="1683099545" name="Picture 1"/>
+            <wp:cNvGraphicFramePr>
+              <a:graphicFrameLocks xmlns:a="http://schemas.openxmlformats.org/drawingml/2006/main" noChangeAspect="1"/>
+            </wp:cNvGraphicFramePr>
+            <a:graphic xmlns:a="http://schemas.openxmlformats.org/drawingml/2006/main">
+              <a:graphicData uri="http://schemas.openxmlformats.org/drawingml/2006/picture">
+                <pic:pic xmlns:pic="http://schemas.openxmlformats.org/drawingml/2006/picture">
+                  <pic:nvPicPr>
+                    <pic:cNvPr id="1683099545" name=""/>
+                    <pic:cNvPicPr/>
+                  </pic:nvPicPr>
+                  <pic:blipFill>
+                    <a:blip r:embed="rId8"/>
+                    <a:stretch>
+                      <a:fillRect/>
+                    </a:stretch>
+                  </pic:blipFill>
+                  <pic:spPr>
+                    <a:xfrm>
+                      <a:off x="0" y="0"/>
+                      <a:ext cx="5943600" cy="2961640"/>
+                    </a:xfrm>
+                    <a:prstGeom prst="rect">
+                      <a:avLst/>
+                    </a:prstGeom>
+                  </pic:spPr>
+                </pic:pic>
+              </a:graphicData>
+            </a:graphic>
+          </wp:inline>
+        </w:drawing>
+      </w:r>
+    </w:p>
+    <w:p/>
+    <w:p/>
+    <w:p/>
+    <w:p/>
+    <w:p>
+      <w:r>
+        <w:drawing>
+          <wp:inline distT="0" distB="0" distL="0" distR="0" wp14:anchorId="43935993" wp14:editId="06E033C6">
+            <wp:extent cx="5723116" cy="2491956"/>
+            <wp:effectExtent l="0" t="0" r="0" b="3810"/>
+            <wp:docPr id="1486994314" name="Picture 1"/>
+            <wp:cNvGraphicFramePr>
+              <a:graphicFrameLocks xmlns:a="http://schemas.openxmlformats.org/drawingml/2006/main" noChangeAspect="1"/>
+            </wp:cNvGraphicFramePr>
+            <a:graphic xmlns:a="http://schemas.openxmlformats.org/drawingml/2006/main">
+              <a:graphicData uri="http://schemas.openxmlformats.org/drawingml/2006/picture">
+                <pic:pic xmlns:pic="http://schemas.openxmlformats.org/drawingml/2006/picture">
+                  <pic:nvPicPr>
+                    <pic:cNvPr id="1486994314" name=""/>
+                    <pic:cNvPicPr/>
+                  </pic:nvPicPr>
+                  <pic:blipFill>
+                    <a:blip r:embed="rId9"/>
+                    <a:stretch>
+                      <a:fillRect/>
+                    </a:stretch>
+                  </pic:blipFill>
+                  <pic:spPr>
+                    <a:xfrm>
+                      <a:off x="0" y="0"/>
+                      <a:ext cx="5723116" cy="2491956"/>
+                    </a:xfrm>
+                    <a:prstGeom prst="rect">
+                      <a:avLst/>
+                    </a:prstGeom>
+                  </pic:spPr>
+                </pic:pic>
+              </a:graphicData>
+            </a:graphic>
+          </wp:inline>
+        </w:drawing>
+      </w:r>
+    </w:p>
+    <w:p/>
+    <w:p/>
+    <w:p>
+      <w:r>
+        <w:drawing>
+          <wp:inline distT="0" distB="0" distL="0" distR="0" wp14:anchorId="4A7A2A0C" wp14:editId="41BE0AC1">
+            <wp:extent cx="5943600" cy="3128645"/>
+            <wp:effectExtent l="0" t="0" r="0" b="0"/>
+            <wp:docPr id="561538045" name="Picture 1"/>
+            <wp:cNvGraphicFramePr>
+              <a:graphicFrameLocks xmlns:a="http://schemas.openxmlformats.org/drawingml/2006/main" noChangeAspect="1"/>
+            </wp:cNvGraphicFramePr>
+            <a:graphic xmlns:a="http://schemas.openxmlformats.org/drawingml/2006/main">
+              <a:graphicData uri="http://schemas.openxmlformats.org/drawingml/2006/picture">
+                <pic:pic xmlns:pic="http://schemas.openxmlformats.org/drawingml/2006/picture">
+                  <pic:nvPicPr>
+                    <pic:cNvPr id="561538045" name=""/>
+                    <pic:cNvPicPr/>
+                  </pic:nvPicPr>
+                  <pic:blipFill>
+                    <a:blip r:embed="rId10"/>
+                    <a:stretch>
+                      <a:fillRect/>
+                    </a:stretch>
+                  </pic:blipFill>
+                  <pic:spPr>
+                    <a:xfrm>
+                      <a:off x="0" y="0"/>
+                      <a:ext cx="5943600" cy="3128645"/>
+                    </a:xfrm>
+                    <a:prstGeom prst="rect">
+                      <a:avLst/>
+                    </a:prstGeom>
+                  </pic:spPr>
+                </pic:pic>
+              </a:graphicData>
+            </a:graphic>
+          </wp:inline>
+        </w:drawing>
+      </w:r>
+    </w:p>
+    <w:p/>
+    <w:p/>
+    <w:p/>
+    <w:p/>
+    <w:p/>
+    <w:p/>
+    <w:p/>
     <w:p/>
     <w:p/>
     <w:sectPr>
@@ -1263,6 +3413,272 @@
 <file path=word/numbering.xml><?xml version="1.0" encoding="utf-8"?>
 <w:numbering xmlns:wpc="http://schemas.microsoft.com/office/word/2010/wordprocessingCanvas" xmlns:cx="http://schemas.microsoft.com/office/drawing/2014/chartex" xmlns:cx1="http://schemas.microsoft.com/office/drawing/2015/9/8/chartex" xmlns:cx2="http://schemas.microsoft.com/office/drawing/2015/10/21/chartex" xmlns:cx3="http://schemas.microsoft.com/office/drawing/2016/5/9/chartex" xmlns:cx4="http://schemas.microsoft.com/office/drawing/2016/5/10/chartex" xmlns:cx5="http://schemas.microsoft.com/office/drawing/2016/5/11/chartex" xmlns:cx6="http://schemas.microsoft.com/office/drawing/2016/5/12/chartex" xmlns:cx7="http://schemas.microsoft.com/office/drawing/2016/5/13/chartex" xmlns:cx8="http://schemas.microsoft.com/office/drawing/2016/5/14/chartex" xmlns:mc="http://schemas.openxmlformats.org/markup-compatibility/2006" xmlns:aink="http://schemas.microsoft.com/office/drawing/2016/ink" xmlns:am3d="http://schemas.microsoft.com/office/drawing/2017/model3d" xmlns:o="urn:schemas-microsoft-com:office:office" xmlns:oel="http://schemas.microsoft.com/office/2019/extlst" xmlns:r="http://schemas.openxmlformats.org/officeDocument/2006/relationships" xmlns:m="http://schemas.openxmlformats.org/officeDocument/2006/math" xmlns:v="urn:schemas-microsoft-com:vml" xmlns:wp14="http://schemas.microsoft.com/office/word/2010/wordprocessingDrawing" xmlns:wp="http://schemas.openxmlformats.org/drawingml/2006/wordprocessingDrawing" xmlns:w10="urn:schemas-microsoft-com:office:word" xmlns:w="http://schemas.openxmlformats.org/wordprocessingml/2006/main" xmlns:w14="http://schemas.microsoft.com/office/word/2010/wordml" xmlns:w15="http://schemas.microsoft.com/office/word/2012/wordml" xmlns:w16cex="http://schemas.microsoft.com/office/word/2018/wordml/cex" xmlns:w16cid="http://schemas.microsoft.com/office/word/2016/wordml/cid" xmlns:w16="http://schemas.microsoft.com/office/word/2018/wordml" xmlns:w16sdtdh="http://schemas.microsoft.com/office/word/2020/wordml/sdtdatahash" xmlns:w16se="http://schemas.microsoft.com/office/word/2015/wordml/symex" xmlns:wpg="http://schemas.microsoft.com/office/word/2010/wordprocessingGroup" xmlns:wpi="http://schemas.microsoft.com/office/word/2010/wordprocessingInk" xmlns:wne="http://schemas.microsoft.com/office/word/2006/wordml" xmlns:wps="http://schemas.microsoft.com/office/word/2010/wordprocessingShape" mc:Ignorable="w14 w15 w16se w16cid w16 w16cex w16sdtdh wp14">
   <w:abstractNum w:abstractNumId="0" w15:restartNumberingAfterBreak="0">
+    <w:nsid w:val="01DB515D"/>
+    <w:multiLevelType w:val="multilevel"/>
+    <w:tmpl w:val="520063D8"/>
+    <w:lvl w:ilvl="0">
+      <w:start w:val="1"/>
+      <w:numFmt w:val="decimal"/>
+      <w:lvlText w:val="%1."/>
+      <w:lvlJc w:val="left"/>
+      <w:pPr>
+        <w:tabs>
+          <w:tab w:val="num" w:pos="720"/>
+        </w:tabs>
+        <w:ind w:left="720" w:hanging="360"/>
+      </w:pPr>
+    </w:lvl>
+    <w:lvl w:ilvl="1">
+      <w:start w:val="1"/>
+      <w:numFmt w:val="bullet"/>
+      <w:lvlText w:val="o"/>
+      <w:lvlJc w:val="left"/>
+      <w:pPr>
+        <w:tabs>
+          <w:tab w:val="num" w:pos="1440"/>
+        </w:tabs>
+        <w:ind w:left="1440" w:hanging="360"/>
+      </w:pPr>
+      <w:rPr>
+        <w:rFonts w:ascii="Courier New" w:hAnsi="Courier New" w:hint="default"/>
+        <w:sz w:val="20"/>
+      </w:rPr>
+    </w:lvl>
+    <w:lvl w:ilvl="2" w:tentative="1">
+      <w:start w:val="1"/>
+      <w:numFmt w:val="decimal"/>
+      <w:lvlText w:val="%3."/>
+      <w:lvlJc w:val="left"/>
+      <w:pPr>
+        <w:tabs>
+          <w:tab w:val="num" w:pos="2160"/>
+        </w:tabs>
+        <w:ind w:left="2160" w:hanging="360"/>
+      </w:pPr>
+    </w:lvl>
+    <w:lvl w:ilvl="3" w:tentative="1">
+      <w:start w:val="1"/>
+      <w:numFmt w:val="decimal"/>
+      <w:lvlText w:val="%4."/>
+      <w:lvlJc w:val="left"/>
+      <w:pPr>
+        <w:tabs>
+          <w:tab w:val="num" w:pos="2880"/>
+        </w:tabs>
+        <w:ind w:left="2880" w:hanging="360"/>
+      </w:pPr>
+    </w:lvl>
+    <w:lvl w:ilvl="4" w:tentative="1">
+      <w:start w:val="1"/>
+      <w:numFmt w:val="decimal"/>
+      <w:lvlText w:val="%5."/>
+      <w:lvlJc w:val="left"/>
+      <w:pPr>
+        <w:tabs>
+          <w:tab w:val="num" w:pos="3600"/>
+        </w:tabs>
+        <w:ind w:left="3600" w:hanging="360"/>
+      </w:pPr>
+    </w:lvl>
+    <w:lvl w:ilvl="5" w:tentative="1">
+      <w:start w:val="1"/>
+      <w:numFmt w:val="decimal"/>
+      <w:lvlText w:val="%6."/>
+      <w:lvlJc w:val="left"/>
+      <w:pPr>
+        <w:tabs>
+          <w:tab w:val="num" w:pos="4320"/>
+        </w:tabs>
+        <w:ind w:left="4320" w:hanging="360"/>
+      </w:pPr>
+    </w:lvl>
+    <w:lvl w:ilvl="6" w:tentative="1">
+      <w:start w:val="1"/>
+      <w:numFmt w:val="decimal"/>
+      <w:lvlText w:val="%7."/>
+      <w:lvlJc w:val="left"/>
+      <w:pPr>
+        <w:tabs>
+          <w:tab w:val="num" w:pos="5040"/>
+        </w:tabs>
+        <w:ind w:left="5040" w:hanging="360"/>
+      </w:pPr>
+    </w:lvl>
+    <w:lvl w:ilvl="7" w:tentative="1">
+      <w:start w:val="1"/>
+      <w:numFmt w:val="decimal"/>
+      <w:lvlText w:val="%8."/>
+      <w:lvlJc w:val="left"/>
+      <w:pPr>
+        <w:tabs>
+          <w:tab w:val="num" w:pos="5760"/>
+        </w:tabs>
+        <w:ind w:left="5760" w:hanging="360"/>
+      </w:pPr>
+    </w:lvl>
+    <w:lvl w:ilvl="8" w:tentative="1">
+      <w:start w:val="1"/>
+      <w:numFmt w:val="decimal"/>
+      <w:lvlText w:val="%9."/>
+      <w:lvlJc w:val="left"/>
+      <w:pPr>
+        <w:tabs>
+          <w:tab w:val="num" w:pos="6480"/>
+        </w:tabs>
+        <w:ind w:left="6480" w:hanging="360"/>
+      </w:pPr>
+    </w:lvl>
+  </w:abstractNum>
+  <w:abstractNum w:abstractNumId="1" w15:restartNumberingAfterBreak="0">
+    <w:nsid w:val="0ACB3519"/>
+    <w:multiLevelType w:val="multilevel"/>
+    <w:tmpl w:val="8F1A57D2"/>
+    <w:lvl w:ilvl="0">
+      <w:start w:val="1"/>
+      <w:numFmt w:val="bullet"/>
+      <w:lvlText w:val=""/>
+      <w:lvlJc w:val="left"/>
+      <w:pPr>
+        <w:tabs>
+          <w:tab w:val="num" w:pos="720"/>
+        </w:tabs>
+        <w:ind w:left="720" w:hanging="360"/>
+      </w:pPr>
+      <w:rPr>
+        <w:rFonts w:ascii="Symbol" w:hAnsi="Symbol" w:hint="default"/>
+        <w:sz w:val="20"/>
+      </w:rPr>
+    </w:lvl>
+    <w:lvl w:ilvl="1" w:tentative="1">
+      <w:start w:val="1"/>
+      <w:numFmt w:val="bullet"/>
+      <w:lvlText w:val="o"/>
+      <w:lvlJc w:val="left"/>
+      <w:pPr>
+        <w:tabs>
+          <w:tab w:val="num" w:pos="1440"/>
+        </w:tabs>
+        <w:ind w:left="1440" w:hanging="360"/>
+      </w:pPr>
+      <w:rPr>
+        <w:rFonts w:ascii="Courier New" w:hAnsi="Courier New" w:hint="default"/>
+        <w:sz w:val="20"/>
+      </w:rPr>
+    </w:lvl>
+    <w:lvl w:ilvl="2" w:tentative="1">
+      <w:start w:val="1"/>
+      <w:numFmt w:val="bullet"/>
+      <w:lvlText w:val=""/>
+      <w:lvlJc w:val="left"/>
+      <w:pPr>
+        <w:tabs>
+          <w:tab w:val="num" w:pos="2160"/>
+        </w:tabs>
+        <w:ind w:left="2160" w:hanging="360"/>
+      </w:pPr>
+      <w:rPr>
+        <w:rFonts w:ascii="Wingdings" w:hAnsi="Wingdings" w:hint="default"/>
+        <w:sz w:val="20"/>
+      </w:rPr>
+    </w:lvl>
+    <w:lvl w:ilvl="3" w:tentative="1">
+      <w:start w:val="1"/>
+      <w:numFmt w:val="bullet"/>
+      <w:lvlText w:val=""/>
+      <w:lvlJc w:val="left"/>
+      <w:pPr>
+        <w:tabs>
+          <w:tab w:val="num" w:pos="2880"/>
+        </w:tabs>
+        <w:ind w:left="2880" w:hanging="360"/>
+      </w:pPr>
+      <w:rPr>
+        <w:rFonts w:ascii="Wingdings" w:hAnsi="Wingdings" w:hint="default"/>
+        <w:sz w:val="20"/>
+      </w:rPr>
+    </w:lvl>
+    <w:lvl w:ilvl="4" w:tentative="1">
+      <w:start w:val="1"/>
+      <w:numFmt w:val="bullet"/>
+      <w:lvlText w:val=""/>
+      <w:lvlJc w:val="left"/>
+      <w:pPr>
+        <w:tabs>
+          <w:tab w:val="num" w:pos="3600"/>
+        </w:tabs>
+        <w:ind w:left="3600" w:hanging="360"/>
+      </w:pPr>
+      <w:rPr>
+        <w:rFonts w:ascii="Wingdings" w:hAnsi="Wingdings" w:hint="default"/>
+        <w:sz w:val="20"/>
+      </w:rPr>
+    </w:lvl>
+    <w:lvl w:ilvl="5" w:tentative="1">
+      <w:start w:val="1"/>
+      <w:numFmt w:val="bullet"/>
+      <w:lvlText w:val=""/>
+      <w:lvlJc w:val="left"/>
+      <w:pPr>
+        <w:tabs>
+          <w:tab w:val="num" w:pos="4320"/>
+        </w:tabs>
+        <w:ind w:left="4320" w:hanging="360"/>
+      </w:pPr>
+      <w:rPr>
+        <w:rFonts w:ascii="Wingdings" w:hAnsi="Wingdings" w:hint="default"/>
+        <w:sz w:val="20"/>
+      </w:rPr>
+    </w:lvl>
+    <w:lvl w:ilvl="6" w:tentative="1">
+      <w:start w:val="1"/>
+      <w:numFmt w:val="bullet"/>
+      <w:lvlText w:val=""/>
+      <w:lvlJc w:val="left"/>
+      <w:pPr>
+        <w:tabs>
+          <w:tab w:val="num" w:pos="5040"/>
+        </w:tabs>
+        <w:ind w:left="5040" w:hanging="360"/>
+      </w:pPr>
+      <w:rPr>
+        <w:rFonts w:ascii="Wingdings" w:hAnsi="Wingdings" w:hint="default"/>
+        <w:sz w:val="20"/>
+      </w:rPr>
+    </w:lvl>
+    <w:lvl w:ilvl="7" w:tentative="1">
+      <w:start w:val="1"/>
+      <w:numFmt w:val="bullet"/>
+      <w:lvlText w:val=""/>
+      <w:lvlJc w:val="left"/>
+      <w:pPr>
+        <w:tabs>
+          <w:tab w:val="num" w:pos="5760"/>
+        </w:tabs>
+        <w:ind w:left="5760" w:hanging="360"/>
+      </w:pPr>
+      <w:rPr>
+        <w:rFonts w:ascii="Wingdings" w:hAnsi="Wingdings" w:hint="default"/>
+        <w:sz w:val="20"/>
+      </w:rPr>
+    </w:lvl>
+    <w:lvl w:ilvl="8" w:tentative="1">
+      <w:start w:val="1"/>
+      <w:numFmt w:val="bullet"/>
+      <w:lvlText w:val=""/>
+      <w:lvlJc w:val="left"/>
+      <w:pPr>
+        <w:tabs>
+          <w:tab w:val="num" w:pos="6480"/>
+        </w:tabs>
+        <w:ind w:left="6480" w:hanging="360"/>
+      </w:pPr>
+      <w:rPr>
+        <w:rFonts w:ascii="Wingdings" w:hAnsi="Wingdings" w:hint="default"/>
+        <w:sz w:val="20"/>
+      </w:rPr>
+    </w:lvl>
+  </w:abstractNum>
+  <w:abstractNum w:abstractNumId="2" w15:restartNumberingAfterBreak="0">
     <w:nsid w:val="37E166C0"/>
     <w:multiLevelType w:val="multilevel"/>
     <w:tmpl w:val="31B07EBE"/>
@@ -1411,7 +3827,305 @@
       </w:rPr>
     </w:lvl>
   </w:abstractNum>
-  <w:abstractNum w:abstractNumId="1" w15:restartNumberingAfterBreak="0">
+  <w:abstractNum w:abstractNumId="3" w15:restartNumberingAfterBreak="0">
+    <w:nsid w:val="3C4D049C"/>
+    <w:multiLevelType w:val="multilevel"/>
+    <w:tmpl w:val="0A3616DE"/>
+    <w:lvl w:ilvl="0">
+      <w:start w:val="1"/>
+      <w:numFmt w:val="bullet"/>
+      <w:lvlText w:val=""/>
+      <w:lvlJc w:val="left"/>
+      <w:pPr>
+        <w:tabs>
+          <w:tab w:val="num" w:pos="720"/>
+        </w:tabs>
+        <w:ind w:left="720" w:hanging="360"/>
+      </w:pPr>
+      <w:rPr>
+        <w:rFonts w:ascii="Symbol" w:hAnsi="Symbol" w:hint="default"/>
+        <w:sz w:val="20"/>
+      </w:rPr>
+    </w:lvl>
+    <w:lvl w:ilvl="1" w:tentative="1">
+      <w:start w:val="1"/>
+      <w:numFmt w:val="bullet"/>
+      <w:lvlText w:val="o"/>
+      <w:lvlJc w:val="left"/>
+      <w:pPr>
+        <w:tabs>
+          <w:tab w:val="num" w:pos="1440"/>
+        </w:tabs>
+        <w:ind w:left="1440" w:hanging="360"/>
+      </w:pPr>
+      <w:rPr>
+        <w:rFonts w:ascii="Courier New" w:hAnsi="Courier New" w:hint="default"/>
+        <w:sz w:val="20"/>
+      </w:rPr>
+    </w:lvl>
+    <w:lvl w:ilvl="2" w:tentative="1">
+      <w:start w:val="1"/>
+      <w:numFmt w:val="bullet"/>
+      <w:lvlText w:val=""/>
+      <w:lvlJc w:val="left"/>
+      <w:pPr>
+        <w:tabs>
+          <w:tab w:val="num" w:pos="2160"/>
+        </w:tabs>
+        <w:ind w:left="2160" w:hanging="360"/>
+      </w:pPr>
+      <w:rPr>
+        <w:rFonts w:ascii="Wingdings" w:hAnsi="Wingdings" w:hint="default"/>
+        <w:sz w:val="20"/>
+      </w:rPr>
+    </w:lvl>
+    <w:lvl w:ilvl="3" w:tentative="1">
+      <w:start w:val="1"/>
+      <w:numFmt w:val="bullet"/>
+      <w:lvlText w:val=""/>
+      <w:lvlJc w:val="left"/>
+      <w:pPr>
+        <w:tabs>
+          <w:tab w:val="num" w:pos="2880"/>
+        </w:tabs>
+        <w:ind w:left="2880" w:hanging="360"/>
+      </w:pPr>
+      <w:rPr>
+        <w:rFonts w:ascii="Wingdings" w:hAnsi="Wingdings" w:hint="default"/>
+        <w:sz w:val="20"/>
+      </w:rPr>
+    </w:lvl>
+    <w:lvl w:ilvl="4" w:tentative="1">
+      <w:start w:val="1"/>
+      <w:numFmt w:val="bullet"/>
+      <w:lvlText w:val=""/>
+      <w:lvlJc w:val="left"/>
+      <w:pPr>
+        <w:tabs>
+          <w:tab w:val="num" w:pos="3600"/>
+        </w:tabs>
+        <w:ind w:left="3600" w:hanging="360"/>
+      </w:pPr>
+      <w:rPr>
+        <w:rFonts w:ascii="Wingdings" w:hAnsi="Wingdings" w:hint="default"/>
+        <w:sz w:val="20"/>
+      </w:rPr>
+    </w:lvl>
+    <w:lvl w:ilvl="5" w:tentative="1">
+      <w:start w:val="1"/>
+      <w:numFmt w:val="bullet"/>
+      <w:lvlText w:val=""/>
+      <w:lvlJc w:val="left"/>
+      <w:pPr>
+        <w:tabs>
+          <w:tab w:val="num" w:pos="4320"/>
+        </w:tabs>
+        <w:ind w:left="4320" w:hanging="360"/>
+      </w:pPr>
+      <w:rPr>
+        <w:rFonts w:ascii="Wingdings" w:hAnsi="Wingdings" w:hint="default"/>
+        <w:sz w:val="20"/>
+      </w:rPr>
+    </w:lvl>
+    <w:lvl w:ilvl="6" w:tentative="1">
+      <w:start w:val="1"/>
+      <w:numFmt w:val="bullet"/>
+      <w:lvlText w:val=""/>
+      <w:lvlJc w:val="left"/>
+      <w:pPr>
+        <w:tabs>
+          <w:tab w:val="num" w:pos="5040"/>
+        </w:tabs>
+        <w:ind w:left="5040" w:hanging="360"/>
+      </w:pPr>
+      <w:rPr>
+        <w:rFonts w:ascii="Wingdings" w:hAnsi="Wingdings" w:hint="default"/>
+        <w:sz w:val="20"/>
+      </w:rPr>
+    </w:lvl>
+    <w:lvl w:ilvl="7" w:tentative="1">
+      <w:start w:val="1"/>
+      <w:numFmt w:val="bullet"/>
+      <w:lvlText w:val=""/>
+      <w:lvlJc w:val="left"/>
+      <w:pPr>
+        <w:tabs>
+          <w:tab w:val="num" w:pos="5760"/>
+        </w:tabs>
+        <w:ind w:left="5760" w:hanging="360"/>
+      </w:pPr>
+      <w:rPr>
+        <w:rFonts w:ascii="Wingdings" w:hAnsi="Wingdings" w:hint="default"/>
+        <w:sz w:val="20"/>
+      </w:rPr>
+    </w:lvl>
+    <w:lvl w:ilvl="8" w:tentative="1">
+      <w:start w:val="1"/>
+      <w:numFmt w:val="bullet"/>
+      <w:lvlText w:val=""/>
+      <w:lvlJc w:val="left"/>
+      <w:pPr>
+        <w:tabs>
+          <w:tab w:val="num" w:pos="6480"/>
+        </w:tabs>
+        <w:ind w:left="6480" w:hanging="360"/>
+      </w:pPr>
+      <w:rPr>
+        <w:rFonts w:ascii="Wingdings" w:hAnsi="Wingdings" w:hint="default"/>
+        <w:sz w:val="20"/>
+      </w:rPr>
+    </w:lvl>
+  </w:abstractNum>
+  <w:abstractNum w:abstractNumId="4" w15:restartNumberingAfterBreak="0">
+    <w:nsid w:val="4FE249F3"/>
+    <w:multiLevelType w:val="multilevel"/>
+    <w:tmpl w:val="63E82626"/>
+    <w:lvl w:ilvl="0">
+      <w:start w:val="1"/>
+      <w:numFmt w:val="bullet"/>
+      <w:lvlText w:val=""/>
+      <w:lvlJc w:val="left"/>
+      <w:pPr>
+        <w:tabs>
+          <w:tab w:val="num" w:pos="720"/>
+        </w:tabs>
+        <w:ind w:left="720" w:hanging="360"/>
+      </w:pPr>
+      <w:rPr>
+        <w:rFonts w:ascii="Symbol" w:hAnsi="Symbol" w:hint="default"/>
+        <w:sz w:val="20"/>
+      </w:rPr>
+    </w:lvl>
+    <w:lvl w:ilvl="1" w:tentative="1">
+      <w:start w:val="1"/>
+      <w:numFmt w:val="bullet"/>
+      <w:lvlText w:val="o"/>
+      <w:lvlJc w:val="left"/>
+      <w:pPr>
+        <w:tabs>
+          <w:tab w:val="num" w:pos="1440"/>
+        </w:tabs>
+        <w:ind w:left="1440" w:hanging="360"/>
+      </w:pPr>
+      <w:rPr>
+        <w:rFonts w:ascii="Courier New" w:hAnsi="Courier New" w:hint="default"/>
+        <w:sz w:val="20"/>
+      </w:rPr>
+    </w:lvl>
+    <w:lvl w:ilvl="2" w:tentative="1">
+      <w:start w:val="1"/>
+      <w:numFmt w:val="bullet"/>
+      <w:lvlText w:val=""/>
+      <w:lvlJc w:val="left"/>
+      <w:pPr>
+        <w:tabs>
+          <w:tab w:val="num" w:pos="2160"/>
+        </w:tabs>
+        <w:ind w:left="2160" w:hanging="360"/>
+      </w:pPr>
+      <w:rPr>
+        <w:rFonts w:ascii="Wingdings" w:hAnsi="Wingdings" w:hint="default"/>
+        <w:sz w:val="20"/>
+      </w:rPr>
+    </w:lvl>
+    <w:lvl w:ilvl="3" w:tentative="1">
+      <w:start w:val="1"/>
+      <w:numFmt w:val="bullet"/>
+      <w:lvlText w:val=""/>
+      <w:lvlJc w:val="left"/>
+      <w:pPr>
+        <w:tabs>
+          <w:tab w:val="num" w:pos="2880"/>
+        </w:tabs>
+        <w:ind w:left="2880" w:hanging="360"/>
+      </w:pPr>
+      <w:rPr>
+        <w:rFonts w:ascii="Wingdings" w:hAnsi="Wingdings" w:hint="default"/>
+        <w:sz w:val="20"/>
+      </w:rPr>
+    </w:lvl>
+    <w:lvl w:ilvl="4" w:tentative="1">
+      <w:start w:val="1"/>
+      <w:numFmt w:val="bullet"/>
+      <w:lvlText w:val=""/>
+      <w:lvlJc w:val="left"/>
+      <w:pPr>
+        <w:tabs>
+          <w:tab w:val="num" w:pos="3600"/>
+        </w:tabs>
+        <w:ind w:left="3600" w:hanging="360"/>
+      </w:pPr>
+      <w:rPr>
+        <w:rFonts w:ascii="Wingdings" w:hAnsi="Wingdings" w:hint="default"/>
+        <w:sz w:val="20"/>
+      </w:rPr>
+    </w:lvl>
+    <w:lvl w:ilvl="5" w:tentative="1">
+      <w:start w:val="1"/>
+      <w:numFmt w:val="bullet"/>
+      <w:lvlText w:val=""/>
+      <w:lvlJc w:val="left"/>
+      <w:pPr>
+        <w:tabs>
+          <w:tab w:val="num" w:pos="4320"/>
+        </w:tabs>
+        <w:ind w:left="4320" w:hanging="360"/>
+      </w:pPr>
+      <w:rPr>
+        <w:rFonts w:ascii="Wingdings" w:hAnsi="Wingdings" w:hint="default"/>
+        <w:sz w:val="20"/>
+      </w:rPr>
+    </w:lvl>
+    <w:lvl w:ilvl="6" w:tentative="1">
+      <w:start w:val="1"/>
+      <w:numFmt w:val="bullet"/>
+      <w:lvlText w:val=""/>
+      <w:lvlJc w:val="left"/>
+      <w:pPr>
+        <w:tabs>
+          <w:tab w:val="num" w:pos="5040"/>
+        </w:tabs>
+        <w:ind w:left="5040" w:hanging="360"/>
+      </w:pPr>
+      <w:rPr>
+        <w:rFonts w:ascii="Wingdings" w:hAnsi="Wingdings" w:hint="default"/>
+        <w:sz w:val="20"/>
+      </w:rPr>
+    </w:lvl>
+    <w:lvl w:ilvl="7" w:tentative="1">
+      <w:start w:val="1"/>
+      <w:numFmt w:val="bullet"/>
+      <w:lvlText w:val=""/>
+      <w:lvlJc w:val="left"/>
+      <w:pPr>
+        <w:tabs>
+          <w:tab w:val="num" w:pos="5760"/>
+        </w:tabs>
+        <w:ind w:left="5760" w:hanging="360"/>
+      </w:pPr>
+      <w:rPr>
+        <w:rFonts w:ascii="Wingdings" w:hAnsi="Wingdings" w:hint="default"/>
+        <w:sz w:val="20"/>
+      </w:rPr>
+    </w:lvl>
+    <w:lvl w:ilvl="8" w:tentative="1">
+      <w:start w:val="1"/>
+      <w:numFmt w:val="bullet"/>
+      <w:lvlText w:val=""/>
+      <w:lvlJc w:val="left"/>
+      <w:pPr>
+        <w:tabs>
+          <w:tab w:val="num" w:pos="6480"/>
+        </w:tabs>
+        <w:ind w:left="6480" w:hanging="360"/>
+      </w:pPr>
+      <w:rPr>
+        <w:rFonts w:ascii="Wingdings" w:hAnsi="Wingdings" w:hint="default"/>
+        <w:sz w:val="20"/>
+      </w:rPr>
+    </w:lvl>
+  </w:abstractNum>
+  <w:abstractNum w:abstractNumId="5" w15:restartNumberingAfterBreak="0">
     <w:nsid w:val="5478456A"/>
     <w:multiLevelType w:val="hybridMultilevel"/>
     <w:tmpl w:val="F0208E32"/>
@@ -1497,8 +4211,157 @@
       </w:pPr>
     </w:lvl>
   </w:abstractNum>
+  <w:abstractNum w:abstractNumId="6" w15:restartNumberingAfterBreak="0">
+    <w:nsid w:val="66E81988"/>
+    <w:multiLevelType w:val="multilevel"/>
+    <w:tmpl w:val="3A4261D4"/>
+    <w:lvl w:ilvl="0">
+      <w:start w:val="1"/>
+      <w:numFmt w:val="bullet"/>
+      <w:lvlText w:val=""/>
+      <w:lvlJc w:val="left"/>
+      <w:pPr>
+        <w:tabs>
+          <w:tab w:val="num" w:pos="720"/>
+        </w:tabs>
+        <w:ind w:left="720" w:hanging="360"/>
+      </w:pPr>
+      <w:rPr>
+        <w:rFonts w:ascii="Symbol" w:hAnsi="Symbol" w:hint="default"/>
+        <w:sz w:val="20"/>
+      </w:rPr>
+    </w:lvl>
+    <w:lvl w:ilvl="1" w:tentative="1">
+      <w:start w:val="1"/>
+      <w:numFmt w:val="bullet"/>
+      <w:lvlText w:val="o"/>
+      <w:lvlJc w:val="left"/>
+      <w:pPr>
+        <w:tabs>
+          <w:tab w:val="num" w:pos="1440"/>
+        </w:tabs>
+        <w:ind w:left="1440" w:hanging="360"/>
+      </w:pPr>
+      <w:rPr>
+        <w:rFonts w:ascii="Courier New" w:hAnsi="Courier New" w:hint="default"/>
+        <w:sz w:val="20"/>
+      </w:rPr>
+    </w:lvl>
+    <w:lvl w:ilvl="2" w:tentative="1">
+      <w:start w:val="1"/>
+      <w:numFmt w:val="bullet"/>
+      <w:lvlText w:val=""/>
+      <w:lvlJc w:val="left"/>
+      <w:pPr>
+        <w:tabs>
+          <w:tab w:val="num" w:pos="2160"/>
+        </w:tabs>
+        <w:ind w:left="2160" w:hanging="360"/>
+      </w:pPr>
+      <w:rPr>
+        <w:rFonts w:ascii="Wingdings" w:hAnsi="Wingdings" w:hint="default"/>
+        <w:sz w:val="20"/>
+      </w:rPr>
+    </w:lvl>
+    <w:lvl w:ilvl="3" w:tentative="1">
+      <w:start w:val="1"/>
+      <w:numFmt w:val="bullet"/>
+      <w:lvlText w:val=""/>
+      <w:lvlJc w:val="left"/>
+      <w:pPr>
+        <w:tabs>
+          <w:tab w:val="num" w:pos="2880"/>
+        </w:tabs>
+        <w:ind w:left="2880" w:hanging="360"/>
+      </w:pPr>
+      <w:rPr>
+        <w:rFonts w:ascii="Wingdings" w:hAnsi="Wingdings" w:hint="default"/>
+        <w:sz w:val="20"/>
+      </w:rPr>
+    </w:lvl>
+    <w:lvl w:ilvl="4" w:tentative="1">
+      <w:start w:val="1"/>
+      <w:numFmt w:val="bullet"/>
+      <w:lvlText w:val=""/>
+      <w:lvlJc w:val="left"/>
+      <w:pPr>
+        <w:tabs>
+          <w:tab w:val="num" w:pos="3600"/>
+        </w:tabs>
+        <w:ind w:left="3600" w:hanging="360"/>
+      </w:pPr>
+      <w:rPr>
+        <w:rFonts w:ascii="Wingdings" w:hAnsi="Wingdings" w:hint="default"/>
+        <w:sz w:val="20"/>
+      </w:rPr>
+    </w:lvl>
+    <w:lvl w:ilvl="5" w:tentative="1">
+      <w:start w:val="1"/>
+      <w:numFmt w:val="bullet"/>
+      <w:lvlText w:val=""/>
+      <w:lvlJc w:val="left"/>
+      <w:pPr>
+        <w:tabs>
+          <w:tab w:val="num" w:pos="4320"/>
+        </w:tabs>
+        <w:ind w:left="4320" w:hanging="360"/>
+      </w:pPr>
+      <w:rPr>
+        <w:rFonts w:ascii="Wingdings" w:hAnsi="Wingdings" w:hint="default"/>
+        <w:sz w:val="20"/>
+      </w:rPr>
+    </w:lvl>
+    <w:lvl w:ilvl="6" w:tentative="1">
+      <w:start w:val="1"/>
+      <w:numFmt w:val="bullet"/>
+      <w:lvlText w:val=""/>
+      <w:lvlJc w:val="left"/>
+      <w:pPr>
+        <w:tabs>
+          <w:tab w:val="num" w:pos="5040"/>
+        </w:tabs>
+        <w:ind w:left="5040" w:hanging="360"/>
+      </w:pPr>
+      <w:rPr>
+        <w:rFonts w:ascii="Wingdings" w:hAnsi="Wingdings" w:hint="default"/>
+        <w:sz w:val="20"/>
+      </w:rPr>
+    </w:lvl>
+    <w:lvl w:ilvl="7" w:tentative="1">
+      <w:start w:val="1"/>
+      <w:numFmt w:val="bullet"/>
+      <w:lvlText w:val=""/>
+      <w:lvlJc w:val="left"/>
+      <w:pPr>
+        <w:tabs>
+          <w:tab w:val="num" w:pos="5760"/>
+        </w:tabs>
+        <w:ind w:left="5760" w:hanging="360"/>
+      </w:pPr>
+      <w:rPr>
+        <w:rFonts w:ascii="Wingdings" w:hAnsi="Wingdings" w:hint="default"/>
+        <w:sz w:val="20"/>
+      </w:rPr>
+    </w:lvl>
+    <w:lvl w:ilvl="8" w:tentative="1">
+      <w:start w:val="1"/>
+      <w:numFmt w:val="bullet"/>
+      <w:lvlText w:val=""/>
+      <w:lvlJc w:val="left"/>
+      <w:pPr>
+        <w:tabs>
+          <w:tab w:val="num" w:pos="6480"/>
+        </w:tabs>
+        <w:ind w:left="6480" w:hanging="360"/>
+      </w:pPr>
+      <w:rPr>
+        <w:rFonts w:ascii="Wingdings" w:hAnsi="Wingdings" w:hint="default"/>
+        <w:sz w:val="20"/>
+      </w:rPr>
+    </w:lvl>
+  </w:abstractNum>
   <w:num w:numId="1" w16cid:durableId="1821077484">
-    <w:abstractNumId w:val="1"/>
+    <w:abstractNumId w:val="5"/>
     <w:lvlOverride w:ilvl="0">
       <w:startOverride w:val="1"/>
     </w:lvlOverride>
@@ -1528,16 +4391,22 @@
     </w:lvlOverride>
   </w:num>
   <w:num w:numId="2" w16cid:durableId="1194687888">
+    <w:abstractNumId w:val="2"/>
+  </w:num>
+  <w:num w:numId="3" w16cid:durableId="1978297412">
+    <w:abstractNumId w:val="3"/>
+  </w:num>
+  <w:num w:numId="4" w16cid:durableId="906456794">
+    <w:abstractNumId w:val="6"/>
+  </w:num>
+  <w:num w:numId="5" w16cid:durableId="2050911175">
+    <w:abstractNumId w:val="1"/>
+  </w:num>
+  <w:num w:numId="6" w16cid:durableId="2000306171">
+    <w:abstractNumId w:val="4"/>
+  </w:num>
+  <w:num w:numId="7" w16cid:durableId="829102163">
     <w:abstractNumId w:val="0"/>
-    <w:lvlOverride w:ilvl="0"/>
-    <w:lvlOverride w:ilvl="1"/>
-    <w:lvlOverride w:ilvl="2"/>
-    <w:lvlOverride w:ilvl="3"/>
-    <w:lvlOverride w:ilvl="4"/>
-    <w:lvlOverride w:ilvl="5"/>
-    <w:lvlOverride w:ilvl="6"/>
-    <w:lvlOverride w:ilvl="7"/>
-    <w:lvlOverride w:ilvl="8"/>
   </w:num>
 </w:numbering>
 </file>
@@ -1947,6 +4816,27 @@
       <w:spacing w:line="256" w:lineRule="auto"/>
     </w:pPr>
   </w:style>
+  <w:style w:type="paragraph" w:styleId="Heading3">
+    <w:name w:val="heading 3"/>
+    <w:basedOn w:val="Normal"/>
+    <w:link w:val="Heading3Char"/>
+    <w:uiPriority w:val="9"/>
+    <w:qFormat/>
+    <w:rsid w:val="00F05F91"/>
+    <w:pPr>
+      <w:spacing w:before="100" w:beforeAutospacing="1" w:after="100" w:afterAutospacing="1" w:line="240" w:lineRule="auto"/>
+      <w:outlineLvl w:val="2"/>
+    </w:pPr>
+    <w:rPr>
+      <w:rFonts w:ascii="Times New Roman" w:eastAsia="Times New Roman" w:hAnsi="Times New Roman" w:cs="Times New Roman"/>
+      <w:b/>
+      <w:bCs/>
+      <w:kern w:val="0"/>
+      <w:sz w:val="27"/>
+      <w:szCs w:val="27"/>
+      <w14:ligatures w14:val="none"/>
+    </w:rPr>
+  </w:style>
   <w:style w:type="character" w:default="1" w:styleId="DefaultParagraphFont">
     <w:name w:val="Default Paragraph Font"/>
     <w:uiPriority w:val="1"/>
@@ -1997,6 +4887,33 @@
       <w:ind w:left="720"/>
       <w:contextualSpacing/>
     </w:pPr>
+  </w:style>
+  <w:style w:type="character" w:customStyle="1" w:styleId="Heading3Char">
+    <w:name w:val="Heading 3 Char"/>
+    <w:basedOn w:val="DefaultParagraphFont"/>
+    <w:link w:val="Heading3"/>
+    <w:uiPriority w:val="9"/>
+    <w:rsid w:val="00F05F91"/>
+    <w:rPr>
+      <w:rFonts w:ascii="Times New Roman" w:eastAsia="Times New Roman" w:hAnsi="Times New Roman" w:cs="Times New Roman"/>
+      <w:b/>
+      <w:bCs/>
+      <w:kern w:val="0"/>
+      <w:sz w:val="27"/>
+      <w:szCs w:val="27"/>
+      <w14:ligatures w14:val="none"/>
+    </w:rPr>
+  </w:style>
+  <w:style w:type="character" w:styleId="Strong">
+    <w:name w:val="Strong"/>
+    <w:basedOn w:val="DefaultParagraphFont"/>
+    <w:uiPriority w:val="22"/>
+    <w:qFormat/>
+    <w:rsid w:val="00F05F91"/>
+    <w:rPr>
+      <w:b/>
+      <w:bCs/>
+    </w:rPr>
   </w:style>
 </w:styles>
 </file>

</xml_diff>